<commit_message>
Update Activity Diagrams PlantUML.docx
</commit_message>
<xml_diff>
--- a/Activity Diagrams PlantUML.docx
+++ b/Activity Diagrams PlantUML.docx
@@ -64,41 +64,17 @@
     </w:p>
     <w:p>
       <w:r>
-        <w:t xml:space="preserve">         -down-&gt; [entries are same] ===</w:t>
-      </w:r>
-      <w:proofErr w:type="spellStart"/>
-      <w:r>
-        <w:t>Confirm_Email</w:t>
-      </w:r>
-      <w:proofErr w:type="spellEnd"/>
-      <w:r>
-        <w:t>===</w:t>
-      </w:r>
-    </w:p>
-    <w:p>
-      <w:r>
-        <w:t xml:space="preserve">         ===</w:t>
-      </w:r>
-      <w:proofErr w:type="spellStart"/>
-      <w:r>
-        <w:t>Confirm_Email</w:t>
-      </w:r>
-      <w:proofErr w:type="spellEnd"/>
-      <w:r>
-        <w:t>=== -down-&gt; "Send Confirmation Email"</w:t>
-      </w:r>
-    </w:p>
-    <w:p>
-      <w:r>
-        <w:t xml:space="preserve">         ===</w:t>
-      </w:r>
-      <w:proofErr w:type="spellStart"/>
-      <w:r>
-        <w:t>Confirm_Email</w:t>
-      </w:r>
-      <w:proofErr w:type="spellEnd"/>
-      <w:r>
-        <w:t>=== -down-&gt; "Confirm Email"</w:t>
+        <w:t xml:space="preserve">         -down-&gt; [entries are same] ===Confirm_Email===</w:t>
+      </w:r>
+    </w:p>
+    <w:p>
+      <w:r>
+        <w:t xml:space="preserve">         ===Confirm_Email=== -down-&gt; "Send Confirmation Email"</w:t>
+      </w:r>
+    </w:p>
+    <w:p>
+      <w:r>
+        <w:t xml:space="preserve">         ===Confirm_Email=== -down-&gt; "Confirm Email"</w:t>
       </w:r>
     </w:p>
     <w:p>
@@ -148,41 +124,17 @@
     </w:p>
     <w:p>
       <w:r>
-        <w:t>"Send Confirmation Email" -down-&gt; ===</w:t>
-      </w:r>
-      <w:proofErr w:type="spellStart"/>
-      <w:r>
-        <w:t>Account_Creation</w:t>
-      </w:r>
-      <w:proofErr w:type="spellEnd"/>
-      <w:r>
-        <w:t>===</w:t>
-      </w:r>
-    </w:p>
-    <w:p>
-      <w:r>
-        <w:t>"Confirm Email" -down-&gt; ===</w:t>
-      </w:r>
-      <w:proofErr w:type="spellStart"/>
-      <w:r>
-        <w:t>Account_Creation</w:t>
-      </w:r>
-      <w:proofErr w:type="spellEnd"/>
-      <w:r>
-        <w:t>===</w:t>
-      </w:r>
-    </w:p>
-    <w:p>
-      <w:r>
-        <w:t>===</w:t>
-      </w:r>
-      <w:proofErr w:type="spellStart"/>
-      <w:r>
-        <w:t>Account_Creation</w:t>
-      </w:r>
-      <w:proofErr w:type="spellEnd"/>
-      <w:r>
-        <w:t>=== -down-&gt; "Account Created"</w:t>
+        <w:t>"Send Confirmation Email" -down-&gt; ===Account_Creation===</w:t>
+      </w:r>
+    </w:p>
+    <w:p>
+      <w:r>
+        <w:t>"Confirm Email" -down-&gt; ===Account_Creation===</w:t>
+      </w:r>
+    </w:p>
+    <w:p>
+      <w:r>
+        <w:t>===Account_Creation=== -down-&gt; "Account Created"</w:t>
       </w:r>
     </w:p>
     <w:p>
@@ -192,11 +144,704 @@
     </w:p>
     <w:p>
       <w:r>
+        <w:t>“Home Page” -down-&gt; (*)</w:t>
+      </w:r>
+    </w:p>
+    <w:p>
+      <w:r>
         <w:t>@enduml</w:t>
       </w:r>
     </w:p>
-    <w:p/>
-    <w:p/>
+    <w:p>
+      <w:pPr>
+        <w:rPr>
+          <w:b/>
+          <w:bCs/>
+          <w:sz w:val="32"/>
+          <w:szCs w:val="32"/>
+        </w:rPr>
+      </w:pPr>
+      <w:r>
+        <w:rPr>
+          <w:b/>
+          <w:bCs/>
+          <w:sz w:val="32"/>
+          <w:szCs w:val="32"/>
+        </w:rPr>
+        <w:lastRenderedPageBreak/>
+        <w:t>Log in</w:t>
+      </w:r>
+    </w:p>
+    <w:p>
+      <w:r>
+        <w:t>@startuml</w:t>
+      </w:r>
+    </w:p>
+    <w:p>
+      <w:r>
+        <w:t>(*) -down-&gt; "Log in"</w:t>
+      </w:r>
+    </w:p>
+    <w:p>
+      <w:r>
+        <w:t>"Log in" -down-&gt; "Enter Email"</w:t>
+      </w:r>
+    </w:p>
+    <w:p>
+      <w:r>
+        <w:t>-right-&gt; if "Validate Email" then</w:t>
+      </w:r>
+    </w:p>
+    <w:p>
+      <w:r>
+        <w:t xml:space="preserve">   -down-&gt; [valid email] "Enter Password"</w:t>
+      </w:r>
+    </w:p>
+    <w:p>
+      <w:r>
+        <w:t xml:space="preserve">   -down-&gt; if "Validate Password" then</w:t>
+      </w:r>
+    </w:p>
+    <w:p>
+      <w:r>
+        <w:t xml:space="preserve">      -down-&gt; [valid password] "Fetch User Information"</w:t>
+      </w:r>
+    </w:p>
+    <w:p>
+      <w:r>
+        <w:t xml:space="preserve">      "Fetch User Information" -down-&gt; "Home Page" </w:t>
+      </w:r>
+    </w:p>
+    <w:p>
+      <w:r>
+        <w:t xml:space="preserve">      "Home Page" -down-&gt; (*)</w:t>
+      </w:r>
+    </w:p>
+    <w:p>
+      <w:r>
+        <w:t xml:space="preserve">   else </w:t>
+      </w:r>
+    </w:p>
+    <w:p>
+      <w:r>
+        <w:t xml:space="preserve">      -right-&gt; [invalid password] if "Reset Password" then</w:t>
+      </w:r>
+    </w:p>
+    <w:p>
+      <w:r>
+        <w:t xml:space="preserve">         -right-&gt; [yes] "Send Reset Password Email"</w:t>
+      </w:r>
+    </w:p>
+    <w:p>
+      <w:r>
+        <w:t xml:space="preserve">         "Send Reset Password Email" -down-&gt; "Take Link"</w:t>
+      </w:r>
+    </w:p>
+    <w:p>
+      <w:r>
+        <w:t xml:space="preserve">         "Take Link" -down-&gt; "Enter New Password"</w:t>
+      </w:r>
+    </w:p>
+    <w:p>
+      <w:r>
+        <w:t xml:space="preserve">         if "Valid Password" then</w:t>
+      </w:r>
+    </w:p>
+    <w:p>
+      <w:r>
+        <w:t xml:space="preserve">            -down-&gt; [yes] "Confirm Password"</w:t>
+      </w:r>
+    </w:p>
+    <w:p>
+      <w:r>
+        <w:t xml:space="preserve">            if "Same Entry" then</w:t>
+      </w:r>
+    </w:p>
+    <w:p>
+      <w:r>
+        <w:t xml:space="preserve">               -down-&gt; [yes] "Change to New Password"</w:t>
+      </w:r>
+    </w:p>
+    <w:p>
+      <w:r>
+        <w:t xml:space="preserve">               "Change to New Password" -up-&gt; "Log in"</w:t>
+      </w:r>
+    </w:p>
+    <w:p>
+      <w:r>
+        <w:t xml:space="preserve">            else </w:t>
+      </w:r>
+    </w:p>
+    <w:p>
+      <w:r>
+        <w:t xml:space="preserve">               -up-&gt; [no] "Confirm Password"</w:t>
+      </w:r>
+    </w:p>
+    <w:p>
+      <w:r>
+        <w:t xml:space="preserve">            endif</w:t>
+      </w:r>
+    </w:p>
+    <w:p>
+      <w:r>
+        <w:t xml:space="preserve">         else </w:t>
+      </w:r>
+    </w:p>
+    <w:p>
+      <w:r>
+        <w:t xml:space="preserve">            -up-&gt; [no] "Enter Password"</w:t>
+      </w:r>
+    </w:p>
+    <w:p>
+      <w:r>
+        <w:t xml:space="preserve">         endif</w:t>
+      </w:r>
+    </w:p>
+    <w:p>
+      <w:r>
+        <w:t xml:space="preserve">      else </w:t>
+      </w:r>
+    </w:p>
+    <w:p>
+      <w:r>
+        <w:t xml:space="preserve">         -up-&gt; [no] "Enter Password" </w:t>
+      </w:r>
+    </w:p>
+    <w:p>
+      <w:r>
+        <w:lastRenderedPageBreak/>
+        <w:t xml:space="preserve">      endif</w:t>
+      </w:r>
+    </w:p>
+    <w:p>
+      <w:r>
+        <w:t xml:space="preserve">   endif</w:t>
+      </w:r>
+    </w:p>
+    <w:p>
+      <w:r>
+        <w:t xml:space="preserve">else </w:t>
+      </w:r>
+    </w:p>
+    <w:p>
+      <w:r>
+        <w:t xml:space="preserve">   [invalid email] if "New User" then</w:t>
+      </w:r>
+    </w:p>
+    <w:p>
+      <w:r>
+        <w:t xml:space="preserve">      -right-&gt; [yes] "Create Account"</w:t>
+      </w:r>
+    </w:p>
+    <w:p>
+      <w:r>
+        <w:t xml:space="preserve">      "Create Account" -right-&gt; (*)</w:t>
+      </w:r>
+    </w:p>
+    <w:p>
+      <w:r>
+        <w:t xml:space="preserve">   else </w:t>
+      </w:r>
+    </w:p>
+    <w:p>
+      <w:r>
+        <w:t xml:space="preserve">      -up-&gt; [no] "Enter Email"</w:t>
+      </w:r>
+    </w:p>
+    <w:p>
+      <w:r>
+        <w:t xml:space="preserve">   endif</w:t>
+      </w:r>
+    </w:p>
+    <w:p>
+      <w:r>
+        <w:t>endif</w:t>
+      </w:r>
+    </w:p>
+    <w:p>
+      <w:r>
+        <w:t>@enduml</w:t>
+      </w:r>
+    </w:p>
+    <w:p/>
+    <w:p/>
+    <w:p/>
+    <w:p/>
+    <w:p/>
+    <w:p/>
+    <w:p/>
+    <w:p/>
+    <w:p/>
+    <w:p/>
+    <w:p/>
+    <w:p/>
+    <w:p/>
+    <w:p/>
+    <w:p/>
+    <w:p/>
+    <w:p/>
+    <w:p/>
+    <w:p>
+      <w:pPr>
+        <w:rPr>
+          <w:b/>
+          <w:bCs/>
+          <w:sz w:val="32"/>
+          <w:szCs w:val="32"/>
+        </w:rPr>
+      </w:pPr>
+      <w:r>
+        <w:rPr>
+          <w:b/>
+          <w:bCs/>
+          <w:sz w:val="32"/>
+          <w:szCs w:val="32"/>
+        </w:rPr>
+        <w:lastRenderedPageBreak/>
+        <w:t>Create Animal</w:t>
+      </w:r>
+    </w:p>
+    <w:p>
+      <w:r>
+        <w:t>@startuml</w:t>
+      </w:r>
+    </w:p>
+    <w:p>
+      <w:r>
+        <w:t>(*) -down-&gt; "Create Animal"</w:t>
+      </w:r>
+    </w:p>
+    <w:p>
+      <w:r>
+        <w:t>"Create Animal" -down-&gt; "Choose Animal"</w:t>
+      </w:r>
+    </w:p>
+    <w:p>
+      <w:r>
+        <w:t>"Choose Animal" -down-&gt; "Name Animal"</w:t>
+      </w:r>
+    </w:p>
+    <w:p>
+      <w:r>
+        <w:t>"Name Animal" -down-&gt; "Choose Traits"</w:t>
+      </w:r>
+    </w:p>
+    <w:p>
+      <w:r>
+        <w:t xml:space="preserve">"Choose Traits" -down-&gt; "Write Description" </w:t>
+      </w:r>
+    </w:p>
+    <w:p>
+      <w:r>
+        <w:t>"Write Description" -down-&gt; "Load Animal Into Database"</w:t>
+      </w:r>
+    </w:p>
+    <w:p>
+      <w:r>
+        <w:t>"Load Animal Into Database" -down-&gt; "Animal Loaded"</w:t>
+      </w:r>
+    </w:p>
+    <w:p>
+      <w:r>
+        <w:t>"Animal Loaded" -down-&gt; "Home Page"</w:t>
+      </w:r>
+    </w:p>
+    <w:p>
+      <w:r>
+        <w:t>"Home Page" -down-&gt; (*)</w:t>
+      </w:r>
+    </w:p>
+    <w:p>
+      <w:r>
+        <w:t>@enduml</w:t>
+      </w:r>
+    </w:p>
+    <w:p/>
+    <w:p/>
+    <w:p/>
+    <w:p/>
+    <w:p/>
+    <w:p/>
+    <w:p/>
+    <w:p/>
+    <w:p/>
+    <w:p/>
+    <w:p/>
+    <w:p/>
+    <w:p/>
+    <w:p/>
+    <w:p/>
+    <w:p/>
+    <w:p>
+      <w:pPr>
+        <w:rPr>
+          <w:b/>
+          <w:bCs/>
+          <w:sz w:val="32"/>
+          <w:szCs w:val="32"/>
+        </w:rPr>
+      </w:pPr>
+      <w:r>
+        <w:rPr>
+          <w:b/>
+          <w:bCs/>
+          <w:sz w:val="32"/>
+          <w:szCs w:val="32"/>
+        </w:rPr>
+        <w:lastRenderedPageBreak/>
+        <w:t>Share Animal</w:t>
+      </w:r>
+    </w:p>
+    <w:p>
+      <w:r>
+        <w:t>@startuml</w:t>
+      </w:r>
+    </w:p>
+    <w:p>
+      <w:r>
+        <w:t>(*) -down-&gt; "Share Animal"</w:t>
+      </w:r>
+    </w:p>
+    <w:p>
+      <w:r>
+        <w:t>"Share Animal" -down-&gt; "Choose Animal"</w:t>
+      </w:r>
+    </w:p>
+    <w:p>
+      <w:r>
+        <w:t>"Choose Animal" -down-&gt; "Choose Friend"</w:t>
+      </w:r>
+    </w:p>
+    <w:p>
+      <w:r>
+        <w:t>"Choose Friend" -down-&gt; "Attach Message"</w:t>
+      </w:r>
+    </w:p>
+    <w:p>
+      <w:r>
+        <w:t>"Attach Message" -down-&gt; "Confirm Information"</w:t>
+      </w:r>
+    </w:p>
+    <w:p>
+      <w:r>
+        <w:t>if "Confirm" then</w:t>
+      </w:r>
+    </w:p>
+    <w:p>
+      <w:r>
+        <w:t xml:space="preserve">   -down-&gt; [yes] "Upload Animal to Friend"</w:t>
+      </w:r>
+    </w:p>
+    <w:p>
+      <w:r>
+        <w:t xml:space="preserve">   "Upload Animal to Friend" -down-&gt; "Send Notification to Friend"</w:t>
+      </w:r>
+    </w:p>
+    <w:p>
+      <w:r>
+        <w:t xml:space="preserve">   "Send Notification to Friend" -down-&gt; "Home Page"</w:t>
+      </w:r>
+    </w:p>
+    <w:p>
+      <w:r>
+        <w:t xml:space="preserve">   "Home Page" -down-&gt; (*)</w:t>
+      </w:r>
+    </w:p>
+    <w:p>
+      <w:r>
+        <w:t xml:space="preserve">else </w:t>
+      </w:r>
+    </w:p>
+    <w:p>
+      <w:r>
+        <w:t xml:space="preserve">   -down-&gt; [no] "Cancel Sharing"</w:t>
+      </w:r>
+    </w:p>
+    <w:p>
+      <w:r>
+        <w:t xml:space="preserve">   "Cancel Sharing" -down-&gt; "Home Page"</w:t>
+      </w:r>
+    </w:p>
+    <w:p>
+      <w:r>
+        <w:t xml:space="preserve">   "Home Page" -down-&gt; (*)</w:t>
+      </w:r>
+    </w:p>
+    <w:p>
+      <w:r>
+        <w:t>endif</w:t>
+      </w:r>
+    </w:p>
+    <w:p>
+      <w:r>
+        <w:t>@enduml</w:t>
+      </w:r>
+    </w:p>
+    <w:p/>
+    <w:p/>
+    <w:p/>
+    <w:p/>
+    <w:p/>
+    <w:p/>
+    <w:p/>
+    <w:p/>
+    <w:p/>
+    <w:p/>
+    <w:p>
+      <w:pPr>
+        <w:rPr>
+          <w:b/>
+          <w:bCs/>
+          <w:sz w:val="32"/>
+          <w:szCs w:val="32"/>
+        </w:rPr>
+      </w:pPr>
+      <w:r>
+        <w:rPr>
+          <w:b/>
+          <w:bCs/>
+          <w:sz w:val="32"/>
+          <w:szCs w:val="32"/>
+        </w:rPr>
+        <w:lastRenderedPageBreak/>
+        <w:t>View User Animal</w:t>
+      </w:r>
+    </w:p>
+    <w:p>
+      <w:r>
+        <w:t>@startuml</w:t>
+      </w:r>
+    </w:p>
+    <w:p>
+      <w:r>
+        <w:t>(*) -down-&gt; "View User Animal"</w:t>
+      </w:r>
+    </w:p>
+    <w:p>
+      <w:r>
+        <w:t>"View User Animal" -down-&gt; "Fetch User Animal Names"</w:t>
+      </w:r>
+    </w:p>
+    <w:p>
+      <w:r>
+        <w:t>"Fetch User Animal Names" -down-&gt; "Choose Animal"</w:t>
+      </w:r>
+    </w:p>
+    <w:p>
+      <w:r>
+        <w:t>"Choose Animal" -down-&gt; "Fetch Chosen Animal Info"</w:t>
+      </w:r>
+    </w:p>
+    <w:p>
+      <w:r>
+        <w:t>"Fetch Chosen Animal Info" -down-&gt; "Display Animal Info"</w:t>
+      </w:r>
+    </w:p>
+    <w:p>
+      <w:r>
+        <w:t>"Display Animal Info" -down-&gt; (*)</w:t>
+      </w:r>
+    </w:p>
+    <w:p>
+      <w:r>
+        <w:t>@enduml</w:t>
+      </w:r>
+    </w:p>
+    <w:p/>
+    <w:p/>
+    <w:p/>
+    <w:p/>
+    <w:p/>
+    <w:p/>
+    <w:p/>
+    <w:p/>
+    <w:p/>
+    <w:p/>
+    <w:p/>
+    <w:p/>
+    <w:p/>
+    <w:p/>
+    <w:p/>
+    <w:p/>
+    <w:p/>
+    <w:p/>
+    <w:p/>
+    <w:p>
+      <w:pPr>
+        <w:rPr>
+          <w:b/>
+          <w:bCs/>
+          <w:sz w:val="32"/>
+          <w:szCs w:val="32"/>
+        </w:rPr>
+      </w:pPr>
+      <w:r>
+        <w:rPr>
+          <w:b/>
+          <w:bCs/>
+          <w:sz w:val="32"/>
+          <w:szCs w:val="32"/>
+        </w:rPr>
+        <w:lastRenderedPageBreak/>
+        <w:t>View All Shared Animals</w:t>
+      </w:r>
+    </w:p>
+    <w:p>
+      <w:r>
+        <w:t>@startuml</w:t>
+      </w:r>
+    </w:p>
+    <w:p>
+      <w:r>
+        <w:t>(*) -down-&gt; "View All Shared Animals"</w:t>
+      </w:r>
+    </w:p>
+    <w:p>
+      <w:r>
+        <w:t>"View All Shared Animals" -down-&gt; "Fetch Shared Animals List"</w:t>
+      </w:r>
+    </w:p>
+    <w:p>
+      <w:r>
+        <w:t>"Fetch Shared Animals List" -down-&gt; "Display Shared Animals"</w:t>
+      </w:r>
+    </w:p>
+    <w:p>
+      <w:r>
+        <w:t>"Display Shared Animals" -down-&gt; (*)</w:t>
+      </w:r>
+    </w:p>
+    <w:p>
+      <w:r>
+        <w:t>@enduml</w:t>
+      </w:r>
+    </w:p>
+    <w:p/>
+    <w:p/>
+    <w:p/>
+    <w:p/>
+    <w:p/>
+    <w:p/>
+    <w:p/>
+    <w:p/>
+    <w:p/>
+    <w:p/>
+    <w:p/>
+    <w:p/>
+    <w:p/>
+    <w:p/>
+    <w:p/>
+    <w:p/>
+    <w:p/>
+    <w:p/>
+    <w:p/>
+    <w:p/>
+    <w:p/>
+    <w:p>
+      <w:pPr>
+        <w:rPr>
+          <w:b/>
+          <w:bCs/>
+          <w:sz w:val="32"/>
+          <w:szCs w:val="32"/>
+        </w:rPr>
+      </w:pPr>
+      <w:r>
+        <w:rPr>
+          <w:b/>
+          <w:bCs/>
+          <w:sz w:val="32"/>
+          <w:szCs w:val="32"/>
+        </w:rPr>
+        <w:lastRenderedPageBreak/>
+        <w:t>Feed Animal</w:t>
+      </w:r>
+    </w:p>
+    <w:p>
+      <w:r>
+        <w:t>@startuml</w:t>
+      </w:r>
+    </w:p>
+    <w:p>
+      <w:r>
+        <w:t>(*) -down-&gt; "Feed Animal"</w:t>
+      </w:r>
+    </w:p>
+    <w:p>
+      <w:r>
+        <w:t xml:space="preserve">"Feed Animal" -down-&gt; "Select Food" </w:t>
+      </w:r>
+    </w:p>
+    <w:p>
+      <w:r>
+        <w:t>"Select Food" -down-&gt; "Confirm Food"</w:t>
+      </w:r>
+    </w:p>
+    <w:p>
+      <w:r>
+        <w:t>"Confirm Food" -down-&gt; "Attempt Feeding"</w:t>
+      </w:r>
+    </w:p>
+    <w:p>
+      <w:r>
+        <w:t>-down-&gt; if "Feeding Success" then</w:t>
+      </w:r>
+    </w:p>
+    <w:p>
+      <w:r>
+        <w:t xml:space="preserve">   -down-&gt; [yes] "Display Happy Animal"</w:t>
+      </w:r>
+    </w:p>
+    <w:p>
+      <w:r>
+        <w:t xml:space="preserve">   "Display Happy Animal" -down-&gt; "Update Hunger Stat"</w:t>
+      </w:r>
+    </w:p>
+    <w:p>
+      <w:r>
+        <w:t xml:space="preserve">   "Update Hunger Stat" -down-&gt; "Home Page"</w:t>
+      </w:r>
+    </w:p>
+    <w:p>
+      <w:r>
+        <w:t xml:space="preserve">   "Home Page" -down-&gt; (*)</w:t>
+      </w:r>
+    </w:p>
+    <w:p>
+      <w:r>
+        <w:t xml:space="preserve">else </w:t>
+      </w:r>
+    </w:p>
+    <w:p>
+      <w:r>
+        <w:t xml:space="preserve">   -down-&gt; [no] "Cancel Feeding"</w:t>
+      </w:r>
+    </w:p>
+    <w:p>
+      <w:r>
+        <w:t xml:space="preserve">   "Cancel Feeding" -down-&gt; "Display Angry Animal"</w:t>
+      </w:r>
+    </w:p>
+    <w:p>
+      <w:r>
+        <w:t xml:space="preserve">   "Display Angry Animal" -down-&gt; "Update Stats"</w:t>
+      </w:r>
+    </w:p>
+    <w:p>
+      <w:r>
+        <w:t xml:space="preserve">   "Update Stats" -down-&gt; "Home Page"</w:t>
+      </w:r>
+    </w:p>
+    <w:p>
+      <w:r>
+        <w:t>endif</w:t>
+      </w:r>
+    </w:p>
+    <w:p>
+      <w:r>
+        <w:t>@enduml</w:t>
+      </w:r>
+    </w:p>
     <w:sectPr>
       <w:pgSz w:w="12240" w:h="15840"/>
       <w:pgMar w:top="1440" w:right="1440" w:bottom="1440" w:left="1440" w:header="720" w:footer="720" w:gutter="0"/>

</xml_diff>

<commit_message>
Added Acitivity Diagram Pictures to Code
</commit_message>
<xml_diff>
--- a/Activity Diagrams PlantUML.docx
+++ b/Activity Diagrams PlantUML.docx
@@ -162,6 +162,84 @@
         </w:rPr>
       </w:pPr>
       <w:r>
+        <w:lastRenderedPageBreak/>
+        <w:drawing>
+          <wp:inline distT="0" distB="0" distL="0" distR="0" wp14:anchorId="55C00A13" wp14:editId="434F5019">
+            <wp:extent cx="2636748" cy="6896698"/>
+            <wp:effectExtent l="0" t="0" r="0" b="0"/>
+            <wp:docPr id="1" name="Picture 1"/>
+            <wp:cNvGraphicFramePr>
+              <a:graphicFrameLocks xmlns:a="http://schemas.openxmlformats.org/drawingml/2006/main" noChangeAspect="1"/>
+            </wp:cNvGraphicFramePr>
+            <a:graphic xmlns:a="http://schemas.openxmlformats.org/drawingml/2006/main">
+              <a:graphicData uri="http://schemas.openxmlformats.org/drawingml/2006/picture">
+                <pic:pic xmlns:pic="http://schemas.openxmlformats.org/drawingml/2006/picture">
+                  <pic:nvPicPr>
+                    <pic:cNvPr id="1" name=""/>
+                    <pic:cNvPicPr/>
+                  </pic:nvPicPr>
+                  <pic:blipFill>
+                    <a:blip r:embed="rId4"/>
+                    <a:stretch>
+                      <a:fillRect/>
+                    </a:stretch>
+                  </pic:blipFill>
+                  <pic:spPr>
+                    <a:xfrm>
+                      <a:off x="0" y="0"/>
+                      <a:ext cx="2636748" cy="6896698"/>
+                    </a:xfrm>
+                    <a:prstGeom prst="rect">
+                      <a:avLst/>
+                    </a:prstGeom>
+                  </pic:spPr>
+                </pic:pic>
+              </a:graphicData>
+            </a:graphic>
+          </wp:inline>
+        </w:drawing>
+      </w:r>
+    </w:p>
+    <w:p>
+      <w:pPr>
+        <w:rPr>
+          <w:b/>
+          <w:bCs/>
+          <w:sz w:val="32"/>
+          <w:szCs w:val="32"/>
+        </w:rPr>
+      </w:pPr>
+    </w:p>
+    <w:p>
+      <w:pPr>
+        <w:rPr>
+          <w:b/>
+          <w:bCs/>
+          <w:sz w:val="32"/>
+          <w:szCs w:val="32"/>
+        </w:rPr>
+      </w:pPr>
+    </w:p>
+    <w:p>
+      <w:pPr>
+        <w:rPr>
+          <w:b/>
+          <w:bCs/>
+          <w:sz w:val="32"/>
+          <w:szCs w:val="32"/>
+        </w:rPr>
+      </w:pPr>
+    </w:p>
+    <w:p>
+      <w:pPr>
+        <w:rPr>
+          <w:b/>
+          <w:bCs/>
+          <w:sz w:val="32"/>
+          <w:szCs w:val="32"/>
+        </w:rPr>
+      </w:pPr>
+      <w:r>
         <w:rPr>
           <w:b/>
           <w:bCs/>
@@ -363,18 +441,152 @@
         <w:t>@enduml</w:t>
       </w:r>
     </w:p>
-    <w:p/>
-    <w:p/>
-    <w:p/>
-    <w:p/>
-    <w:p/>
-    <w:p/>
-    <w:p/>
-    <w:p/>
-    <w:p/>
-    <w:p/>
-    <w:p/>
-    <w:p/>
+    <w:p>
+      <w:r>
+        <w:drawing>
+          <wp:inline distT="0" distB="0" distL="0" distR="0" wp14:anchorId="0628CEAB" wp14:editId="683DD879">
+            <wp:extent cx="5943600" cy="4818380"/>
+            <wp:effectExtent l="0" t="0" r="0" b="1270"/>
+            <wp:docPr id="2" name="Picture 2"/>
+            <wp:cNvGraphicFramePr>
+              <a:graphicFrameLocks xmlns:a="http://schemas.openxmlformats.org/drawingml/2006/main" noChangeAspect="1"/>
+            </wp:cNvGraphicFramePr>
+            <a:graphic xmlns:a="http://schemas.openxmlformats.org/drawingml/2006/main">
+              <a:graphicData uri="http://schemas.openxmlformats.org/drawingml/2006/picture">
+                <pic:pic xmlns:pic="http://schemas.openxmlformats.org/drawingml/2006/picture">
+                  <pic:nvPicPr>
+                    <pic:cNvPr id="1" name=""/>
+                    <pic:cNvPicPr/>
+                  </pic:nvPicPr>
+                  <pic:blipFill>
+                    <a:blip r:embed="rId5"/>
+                    <a:stretch>
+                      <a:fillRect/>
+                    </a:stretch>
+                  </pic:blipFill>
+                  <pic:spPr>
+                    <a:xfrm>
+                      <a:off x="0" y="0"/>
+                      <a:ext cx="5943600" cy="4818380"/>
+                    </a:xfrm>
+                    <a:prstGeom prst="rect">
+                      <a:avLst/>
+                    </a:prstGeom>
+                  </pic:spPr>
+                </pic:pic>
+              </a:graphicData>
+            </a:graphic>
+          </wp:inline>
+        </w:drawing>
+      </w:r>
+    </w:p>
+    <w:p>
+      <w:r>
+        <w:rPr>
+          <w:b/>
+          <w:bCs/>
+          <w:sz w:val="32"/>
+          <w:szCs w:val="32"/>
+        </w:rPr>
+        <w:lastRenderedPageBreak/>
+        <w:t>Create Animal</w:t>
+      </w:r>
+    </w:p>
+    <w:p>
+      <w:r>
+        <w:t>@startuml</w:t>
+      </w:r>
+    </w:p>
+    <w:p>
+      <w:r>
+        <w:t>(*) -down-&gt; "Create Animal"</w:t>
+      </w:r>
+    </w:p>
+    <w:p>
+      <w:r>
+        <w:t>"Create Animal" -down-&gt; "Choose Animal"</w:t>
+      </w:r>
+    </w:p>
+    <w:p>
+      <w:r>
+        <w:t>"Choose Animal" -down-&gt; "Name Animal"</w:t>
+      </w:r>
+    </w:p>
+    <w:p>
+      <w:r>
+        <w:t>"Name Animal" -down-&gt; "Choose Traits"</w:t>
+      </w:r>
+    </w:p>
+    <w:p>
+      <w:r>
+        <w:t xml:space="preserve">"Choose Traits" -down-&gt; "Write Description" </w:t>
+      </w:r>
+    </w:p>
+    <w:p>
+      <w:r>
+        <w:t>"Write Description" -down-&gt; "Load Animal Into Database"</w:t>
+      </w:r>
+    </w:p>
+    <w:p>
+      <w:r>
+        <w:t>"Load Animal Into Database" -down-&gt; "Animal Loaded"</w:t>
+      </w:r>
+    </w:p>
+    <w:p>
+      <w:r>
+        <w:t>"Animal Loaded" -down-&gt; "Home Page"</w:t>
+      </w:r>
+    </w:p>
+    <w:p>
+      <w:r>
+        <w:t>"Home Page" -down-&gt; (*)</w:t>
+      </w:r>
+    </w:p>
+    <w:p>
+      <w:r>
+        <w:t>@enduml</w:t>
+      </w:r>
+    </w:p>
+    <w:p>
+      <w:r>
+        <w:lastRenderedPageBreak/>
+        <w:drawing>
+          <wp:inline distT="0" distB="0" distL="0" distR="0" wp14:anchorId="0D6FF384" wp14:editId="1ADDC295">
+            <wp:extent cx="1874682" cy="6500423"/>
+            <wp:effectExtent l="0" t="0" r="0" b="0"/>
+            <wp:docPr id="3" name="Picture 3"/>
+            <wp:cNvGraphicFramePr>
+              <a:graphicFrameLocks xmlns:a="http://schemas.openxmlformats.org/drawingml/2006/main" noChangeAspect="1"/>
+            </wp:cNvGraphicFramePr>
+            <a:graphic xmlns:a="http://schemas.openxmlformats.org/drawingml/2006/main">
+              <a:graphicData uri="http://schemas.openxmlformats.org/drawingml/2006/picture">
+                <pic:pic xmlns:pic="http://schemas.openxmlformats.org/drawingml/2006/picture">
+                  <pic:nvPicPr>
+                    <pic:cNvPr id="1" name=""/>
+                    <pic:cNvPicPr/>
+                  </pic:nvPicPr>
+                  <pic:blipFill>
+                    <a:blip r:embed="rId6"/>
+                    <a:stretch>
+                      <a:fillRect/>
+                    </a:stretch>
+                  </pic:blipFill>
+                  <pic:spPr>
+                    <a:xfrm>
+                      <a:off x="0" y="0"/>
+                      <a:ext cx="1874682" cy="6500423"/>
+                    </a:xfrm>
+                    <a:prstGeom prst="rect">
+                      <a:avLst/>
+                    </a:prstGeom>
+                  </pic:spPr>
+                </pic:pic>
+              </a:graphicData>
+            </a:graphic>
+          </wp:inline>
+        </w:drawing>
+      </w:r>
+    </w:p>
     <w:p/>
     <w:p/>
     <w:p/>
@@ -398,7 +610,7 @@
           <w:szCs w:val="32"/>
         </w:rPr>
         <w:lastRenderedPageBreak/>
-        <w:t>Create Animal</w:t>
+        <w:t>Share Animal</w:t>
       </w:r>
     </w:p>
     <w:p>
@@ -408,47 +620,77 @@
     </w:p>
     <w:p>
       <w:r>
-        <w:t>(*) -down-&gt; "Create Animal"</w:t>
-      </w:r>
-    </w:p>
-    <w:p>
-      <w:r>
-        <w:t>"Create Animal" -down-&gt; "Choose Animal"</w:t>
-      </w:r>
-    </w:p>
-    <w:p>
-      <w:r>
-        <w:t>"Choose Animal" -down-&gt; "Name Animal"</w:t>
-      </w:r>
-    </w:p>
-    <w:p>
-      <w:r>
-        <w:t>"Name Animal" -down-&gt; "Choose Traits"</w:t>
-      </w:r>
-    </w:p>
-    <w:p>
-      <w:r>
-        <w:t xml:space="preserve">"Choose Traits" -down-&gt; "Write Description" </w:t>
-      </w:r>
-    </w:p>
-    <w:p>
-      <w:r>
-        <w:t>"Write Description" -down-&gt; "Load Animal Into Database"</w:t>
-      </w:r>
-    </w:p>
-    <w:p>
-      <w:r>
-        <w:t>"Load Animal Into Database" -down-&gt; "Animal Loaded"</w:t>
-      </w:r>
-    </w:p>
-    <w:p>
-      <w:r>
-        <w:t>"Animal Loaded" -down-&gt; "Home Page"</w:t>
-      </w:r>
-    </w:p>
-    <w:p>
-      <w:r>
-        <w:t>"Home Page" -down-&gt; (*)</w:t>
+        <w:t>(*) -down-&gt; "Share Animal"</w:t>
+      </w:r>
+    </w:p>
+    <w:p>
+      <w:r>
+        <w:t>"Share Animal" -down-&gt; "Choose Animal"</w:t>
+      </w:r>
+    </w:p>
+    <w:p>
+      <w:r>
+        <w:t>"Choose Animal" -down-&gt; "Choose Friend"</w:t>
+      </w:r>
+    </w:p>
+    <w:p>
+      <w:r>
+        <w:t>"Choose Friend" -down-&gt; "Attach Message"</w:t>
+      </w:r>
+    </w:p>
+    <w:p>
+      <w:r>
+        <w:t>"Attach Message" -down-&gt; "Confirm Information"</w:t>
+      </w:r>
+    </w:p>
+    <w:p>
+      <w:r>
+        <w:t>if "Confirm" then</w:t>
+      </w:r>
+    </w:p>
+    <w:p>
+      <w:r>
+        <w:t xml:space="preserve">   -down-&gt; [yes] "Upload Animal to Friend"</w:t>
+      </w:r>
+    </w:p>
+    <w:p>
+      <w:r>
+        <w:t xml:space="preserve">   "Upload Animal to Friend" -down-&gt; "Send Notification to Friend"</w:t>
+      </w:r>
+    </w:p>
+    <w:p>
+      <w:r>
+        <w:t xml:space="preserve">   "Send Notification to Friend" -down-&gt; "Home Page"</w:t>
+      </w:r>
+    </w:p>
+    <w:p>
+      <w:r>
+        <w:t xml:space="preserve">   "Home Page" -down-&gt; (*)</w:t>
+      </w:r>
+    </w:p>
+    <w:p>
+      <w:r>
+        <w:t xml:space="preserve">else </w:t>
+      </w:r>
+    </w:p>
+    <w:p>
+      <w:r>
+        <w:t xml:space="preserve">   -down-&gt; [no] "Cancel Sharing"</w:t>
+      </w:r>
+    </w:p>
+    <w:p>
+      <w:r>
+        <w:t xml:space="preserve">   "Cancel Sharing" -down-&gt; "Home Page"</w:t>
+      </w:r>
+    </w:p>
+    <w:p>
+      <w:r>
+        <w:t xml:space="preserve">   "Home Page" -down-&gt; (*)</w:t>
+      </w:r>
+    </w:p>
+    <w:p>
+      <w:r>
+        <w:t>endif</w:t>
       </w:r>
     </w:p>
     <w:p>
@@ -456,18 +698,46 @@
         <w:t>@enduml</w:t>
       </w:r>
     </w:p>
-    <w:p/>
-    <w:p/>
-    <w:p/>
-    <w:p/>
-    <w:p/>
-    <w:p/>
-    <w:p/>
-    <w:p/>
-    <w:p/>
-    <w:p/>
-    <w:p/>
-    <w:p/>
+    <w:p>
+      <w:r>
+        <w:lastRenderedPageBreak/>
+        <w:drawing>
+          <wp:inline distT="0" distB="0" distL="0" distR="0" wp14:anchorId="13E5E168" wp14:editId="75050FC5">
+            <wp:extent cx="2362405" cy="6866215"/>
+            <wp:effectExtent l="0" t="0" r="0" b="0"/>
+            <wp:docPr id="4" name="Picture 4"/>
+            <wp:cNvGraphicFramePr>
+              <a:graphicFrameLocks xmlns:a="http://schemas.openxmlformats.org/drawingml/2006/main" noChangeAspect="1"/>
+            </wp:cNvGraphicFramePr>
+            <a:graphic xmlns:a="http://schemas.openxmlformats.org/drawingml/2006/main">
+              <a:graphicData uri="http://schemas.openxmlformats.org/drawingml/2006/picture">
+                <pic:pic xmlns:pic="http://schemas.openxmlformats.org/drawingml/2006/picture">
+                  <pic:nvPicPr>
+                    <pic:cNvPr id="1" name=""/>
+                    <pic:cNvPicPr/>
+                  </pic:nvPicPr>
+                  <pic:blipFill>
+                    <a:blip r:embed="rId7"/>
+                    <a:stretch>
+                      <a:fillRect/>
+                    </a:stretch>
+                  </pic:blipFill>
+                  <pic:spPr>
+                    <a:xfrm>
+                      <a:off x="0" y="0"/>
+                      <a:ext cx="2362405" cy="6866215"/>
+                    </a:xfrm>
+                    <a:prstGeom prst="rect">
+                      <a:avLst/>
+                    </a:prstGeom>
+                  </pic:spPr>
+                </pic:pic>
+              </a:graphicData>
+            </a:graphic>
+          </wp:inline>
+        </w:drawing>
+      </w:r>
+    </w:p>
     <w:p/>
     <w:p/>
     <w:p/>
@@ -489,7 +759,7 @@
           <w:szCs w:val="32"/>
         </w:rPr>
         <w:lastRenderedPageBreak/>
-        <w:t>Share Animal</w:t>
+        <w:t>View User Animal</w:t>
       </w:r>
     </w:p>
     <w:p>
@@ -499,77 +769,32 @@
     </w:p>
     <w:p>
       <w:r>
-        <w:t>(*) -down-&gt; "Share Animal"</w:t>
-      </w:r>
-    </w:p>
-    <w:p>
-      <w:r>
-        <w:t>"Share Animal" -down-&gt; "Choose Animal"</w:t>
-      </w:r>
-    </w:p>
-    <w:p>
-      <w:r>
-        <w:t>"Choose Animal" -down-&gt; "Choose Friend"</w:t>
-      </w:r>
-    </w:p>
-    <w:p>
-      <w:r>
-        <w:t>"Choose Friend" -down-&gt; "Attach Message"</w:t>
-      </w:r>
-    </w:p>
-    <w:p>
-      <w:r>
-        <w:t>"Attach Message" -down-&gt; "Confirm Information"</w:t>
-      </w:r>
-    </w:p>
-    <w:p>
-      <w:r>
-        <w:t>if "Confirm" then</w:t>
-      </w:r>
-    </w:p>
-    <w:p>
-      <w:r>
-        <w:t xml:space="preserve">   -down-&gt; [yes] "Upload Animal to Friend"</w:t>
-      </w:r>
-    </w:p>
-    <w:p>
-      <w:r>
-        <w:t xml:space="preserve">   "Upload Animal to Friend" -down-&gt; "Send Notification to Friend"</w:t>
-      </w:r>
-    </w:p>
-    <w:p>
-      <w:r>
-        <w:t xml:space="preserve">   "Send Notification to Friend" -down-&gt; "Home Page"</w:t>
-      </w:r>
-    </w:p>
-    <w:p>
-      <w:r>
-        <w:t xml:space="preserve">   "Home Page" -down-&gt; (*)</w:t>
-      </w:r>
-    </w:p>
-    <w:p>
-      <w:r>
-        <w:t xml:space="preserve">else </w:t>
-      </w:r>
-    </w:p>
-    <w:p>
-      <w:r>
-        <w:t xml:space="preserve">   -down-&gt; [no] "Cancel Sharing"</w:t>
-      </w:r>
-    </w:p>
-    <w:p>
-      <w:r>
-        <w:t xml:space="preserve">   "Cancel Sharing" -down-&gt; "Home Page"</w:t>
-      </w:r>
-    </w:p>
-    <w:p>
-      <w:r>
-        <w:t xml:space="preserve">   "Home Page" -down-&gt; (*)</w:t>
-      </w:r>
-    </w:p>
-    <w:p>
-      <w:r>
-        <w:t>endif</w:t>
+        <w:t>(*) -down-&gt; "View User Animal"</w:t>
+      </w:r>
+    </w:p>
+    <w:p>
+      <w:r>
+        <w:t>"View User Animal" -down-&gt; "Fetch User Animal Names"</w:t>
+      </w:r>
+    </w:p>
+    <w:p>
+      <w:r>
+        <w:t>"Fetch User Animal Names" -down-&gt; "Choose Animal"</w:t>
+      </w:r>
+    </w:p>
+    <w:p>
+      <w:r>
+        <w:t>"Choose Animal" -down-&gt; "Fetch Chosen Animal Info"</w:t>
+      </w:r>
+    </w:p>
+    <w:p>
+      <w:r>
+        <w:t>"Fetch Chosen Animal Info" -down-&gt; "Display Animal Info"</w:t>
+      </w:r>
+    </w:p>
+    <w:p>
+      <w:r>
+        <w:t>"Display Animal Info" -down-&gt; (*)</w:t>
       </w:r>
     </w:p>
     <w:p>
@@ -577,12 +802,45 @@
         <w:t>@enduml</w:t>
       </w:r>
     </w:p>
-    <w:p/>
-    <w:p/>
-    <w:p/>
-    <w:p/>
-    <w:p/>
-    <w:p/>
+    <w:p>
+      <w:r>
+        <w:drawing>
+          <wp:inline distT="0" distB="0" distL="0" distR="0" wp14:anchorId="786BEBCA" wp14:editId="5F41A359">
+            <wp:extent cx="1828958" cy="4389500"/>
+            <wp:effectExtent l="0" t="0" r="0" b="0"/>
+            <wp:docPr id="5" name="Picture 5"/>
+            <wp:cNvGraphicFramePr>
+              <a:graphicFrameLocks xmlns:a="http://schemas.openxmlformats.org/drawingml/2006/main" noChangeAspect="1"/>
+            </wp:cNvGraphicFramePr>
+            <a:graphic xmlns:a="http://schemas.openxmlformats.org/drawingml/2006/main">
+              <a:graphicData uri="http://schemas.openxmlformats.org/drawingml/2006/picture">
+                <pic:pic xmlns:pic="http://schemas.openxmlformats.org/drawingml/2006/picture">
+                  <pic:nvPicPr>
+                    <pic:cNvPr id="1" name=""/>
+                    <pic:cNvPicPr/>
+                  </pic:nvPicPr>
+                  <pic:blipFill>
+                    <a:blip r:embed="rId8"/>
+                    <a:stretch>
+                      <a:fillRect/>
+                    </a:stretch>
+                  </pic:blipFill>
+                  <pic:spPr>
+                    <a:xfrm>
+                      <a:off x="0" y="0"/>
+                      <a:ext cx="1828958" cy="4389500"/>
+                    </a:xfrm>
+                    <a:prstGeom prst="rect">
+                      <a:avLst/>
+                    </a:prstGeom>
+                  </pic:spPr>
+                </pic:pic>
+              </a:graphicData>
+            </a:graphic>
+          </wp:inline>
+        </w:drawing>
+      </w:r>
+    </w:p>
     <w:p/>
     <w:p/>
     <w:p/>
@@ -604,7 +862,7 @@
           <w:szCs w:val="32"/>
         </w:rPr>
         <w:lastRenderedPageBreak/>
-        <w:t>View User Animal</w:t>
+        <w:t>View All Shared Animals</w:t>
       </w:r>
     </w:p>
     <w:p>
@@ -614,32 +872,22 @@
     </w:p>
     <w:p>
       <w:r>
-        <w:t>(*) -down-&gt; "View User Animal"</w:t>
-      </w:r>
-    </w:p>
-    <w:p>
-      <w:r>
-        <w:t>"View User Animal" -down-&gt; "Fetch User Animal Names"</w:t>
-      </w:r>
-    </w:p>
-    <w:p>
-      <w:r>
-        <w:t>"Fetch User Animal Names" -down-&gt; "Choose Animal"</w:t>
-      </w:r>
-    </w:p>
-    <w:p>
-      <w:r>
-        <w:t>"Choose Animal" -down-&gt; "Fetch Chosen Animal Info"</w:t>
-      </w:r>
-    </w:p>
-    <w:p>
-      <w:r>
-        <w:t>"Fetch Chosen Animal Info" -down-&gt; "Display Animal Info"</w:t>
-      </w:r>
-    </w:p>
-    <w:p>
-      <w:r>
-        <w:t>"Display Animal Info" -down-&gt; (*)</w:t>
+        <w:t>(*) -down-&gt; "View All Shared Animals"</w:t>
+      </w:r>
+    </w:p>
+    <w:p>
+      <w:r>
+        <w:t>"View All Shared Animals" -down-&gt; "Fetch Shared Animals List"</w:t>
+      </w:r>
+    </w:p>
+    <w:p>
+      <w:r>
+        <w:t>"Fetch Shared Animals List" -down-&gt; "Display Shared Animals"</w:t>
+      </w:r>
+    </w:p>
+    <w:p>
+      <w:r>
+        <w:t>"Display Shared Animals" -down-&gt; (*)</w:t>
       </w:r>
     </w:p>
     <w:p>
@@ -648,15 +896,45 @@
       </w:r>
     </w:p>
     <w:p/>
-    <w:p/>
-    <w:p/>
-    <w:p/>
-    <w:p/>
-    <w:p/>
-    <w:p/>
-    <w:p/>
-    <w:p/>
-    <w:p/>
+    <w:p>
+      <w:r>
+        <w:drawing>
+          <wp:inline distT="0" distB="0" distL="0" distR="0" wp14:anchorId="2A73D241" wp14:editId="3855D3F7">
+            <wp:extent cx="1775614" cy="3010161"/>
+            <wp:effectExtent l="0" t="0" r="0" b="0"/>
+            <wp:docPr id="6" name="Picture 6"/>
+            <wp:cNvGraphicFramePr>
+              <a:graphicFrameLocks xmlns:a="http://schemas.openxmlformats.org/drawingml/2006/main" noChangeAspect="1"/>
+            </wp:cNvGraphicFramePr>
+            <a:graphic xmlns:a="http://schemas.openxmlformats.org/drawingml/2006/main">
+              <a:graphicData uri="http://schemas.openxmlformats.org/drawingml/2006/picture">
+                <pic:pic xmlns:pic="http://schemas.openxmlformats.org/drawingml/2006/picture">
+                  <pic:nvPicPr>
+                    <pic:cNvPr id="1" name=""/>
+                    <pic:cNvPicPr/>
+                  </pic:nvPicPr>
+                  <pic:blipFill>
+                    <a:blip r:embed="rId9"/>
+                    <a:stretch>
+                      <a:fillRect/>
+                    </a:stretch>
+                  </pic:blipFill>
+                  <pic:spPr>
+                    <a:xfrm>
+                      <a:off x="0" y="0"/>
+                      <a:ext cx="1775614" cy="3010161"/>
+                    </a:xfrm>
+                    <a:prstGeom prst="rect">
+                      <a:avLst/>
+                    </a:prstGeom>
+                  </pic:spPr>
+                </pic:pic>
+              </a:graphicData>
+            </a:graphic>
+          </wp:inline>
+        </w:drawing>
+      </w:r>
+    </w:p>
     <w:p/>
     <w:p/>
     <w:p/>
@@ -683,7 +961,7 @@
           <w:szCs w:val="32"/>
         </w:rPr>
         <w:lastRenderedPageBreak/>
-        <w:t>View All Shared Animals</w:t>
+        <w:t>Feed Animal</w:t>
       </w:r>
     </w:p>
     <w:p>
@@ -693,22 +971,77 @@
     </w:p>
     <w:p>
       <w:r>
-        <w:t>(*) -down-&gt; "View All Shared Animals"</w:t>
-      </w:r>
-    </w:p>
-    <w:p>
-      <w:r>
-        <w:t>"View All Shared Animals" -down-&gt; "Fetch Shared Animals List"</w:t>
-      </w:r>
-    </w:p>
-    <w:p>
-      <w:r>
-        <w:t>"Fetch Shared Animals List" -down-&gt; "Display Shared Animals"</w:t>
-      </w:r>
-    </w:p>
-    <w:p>
-      <w:r>
-        <w:t>"Display Shared Animals" -down-&gt; (*)</w:t>
+        <w:t>(*) -down-&gt; "Feed Animal"</w:t>
+      </w:r>
+    </w:p>
+    <w:p>
+      <w:r>
+        <w:t xml:space="preserve">"Feed Animal" -down-&gt; "Select Food" </w:t>
+      </w:r>
+    </w:p>
+    <w:p>
+      <w:r>
+        <w:t>"Select Food" -down-&gt; "Confirm Food"</w:t>
+      </w:r>
+    </w:p>
+    <w:p>
+      <w:r>
+        <w:t>"Confirm Food" -down-&gt; "Attempt Feeding"</w:t>
+      </w:r>
+    </w:p>
+    <w:p>
+      <w:r>
+        <w:t>-down-&gt; if "Feeding Success" then</w:t>
+      </w:r>
+    </w:p>
+    <w:p>
+      <w:r>
+        <w:t xml:space="preserve">   -down-&gt; [yes] "Display Happy Animal"</w:t>
+      </w:r>
+    </w:p>
+    <w:p>
+      <w:r>
+        <w:t xml:space="preserve">   "Display Happy Animal" -down-&gt; "Update Hunger Stat"</w:t>
+      </w:r>
+    </w:p>
+    <w:p>
+      <w:r>
+        <w:t xml:space="preserve">   "Update Hunger Stat" -down-&gt; "Home Page"</w:t>
+      </w:r>
+    </w:p>
+    <w:p>
+      <w:r>
+        <w:t xml:space="preserve">   "Home Page" -down-&gt; (*)</w:t>
+      </w:r>
+    </w:p>
+    <w:p>
+      <w:r>
+        <w:t xml:space="preserve">else </w:t>
+      </w:r>
+    </w:p>
+    <w:p>
+      <w:r>
+        <w:t xml:space="preserve">   -down-&gt; [no] "Cancel Feeding"</w:t>
+      </w:r>
+    </w:p>
+    <w:p>
+      <w:r>
+        <w:t xml:space="preserve">   "Cancel Feeding" -down-&gt; "Display Angry Animal"</w:t>
+      </w:r>
+    </w:p>
+    <w:p>
+      <w:r>
+        <w:t xml:space="preserve">   "Display Angry Animal" -down-&gt; "Update Stats"</w:t>
+      </w:r>
+    </w:p>
+    <w:p>
+      <w:r>
+        <w:t xml:space="preserve">   "Update Stats" -down-&gt; "Home Page"</w:t>
+      </w:r>
+    </w:p>
+    <w:p>
+      <w:r>
+        <w:t>endif</w:t>
       </w:r>
     </w:p>
     <w:p>
@@ -716,130 +1049,44 @@
         <w:t>@enduml</w:t>
       </w:r>
     </w:p>
-    <w:p/>
-    <w:p/>
-    <w:p/>
-    <w:p/>
-    <w:p/>
-    <w:p/>
-    <w:p/>
-    <w:p/>
-    <w:p/>
-    <w:p/>
-    <w:p/>
-    <w:p/>
-    <w:p/>
-    <w:p/>
-    <w:p/>
-    <w:p/>
-    <w:p/>
-    <w:p/>
-    <w:p/>
-    <w:p/>
-    <w:p/>
-    <w:p>
-      <w:pPr>
-        <w:rPr>
-          <w:b/>
-          <w:bCs/>
-          <w:sz w:val="32"/>
-          <w:szCs w:val="32"/>
-        </w:rPr>
-      </w:pPr>
-      <w:r>
-        <w:rPr>
-          <w:b/>
-          <w:bCs/>
-          <w:sz w:val="32"/>
-          <w:szCs w:val="32"/>
-        </w:rPr>
+    <w:p>
+      <w:r>
         <w:lastRenderedPageBreak/>
-        <w:t>Feed Animal</w:t>
-      </w:r>
-    </w:p>
-    <w:p>
-      <w:r>
-        <w:t>@startuml</w:t>
-      </w:r>
-    </w:p>
-    <w:p>
-      <w:r>
-        <w:t>(*) -down-&gt; "Feed Animal"</w:t>
-      </w:r>
-    </w:p>
-    <w:p>
-      <w:r>
-        <w:t xml:space="preserve">"Feed Animal" -down-&gt; "Select Food" </w:t>
-      </w:r>
-    </w:p>
-    <w:p>
-      <w:r>
-        <w:t>"Select Food" -down-&gt; "Confirm Food"</w:t>
-      </w:r>
-    </w:p>
-    <w:p>
-      <w:r>
-        <w:t>"Confirm Food" -down-&gt; "Attempt Feeding"</w:t>
-      </w:r>
-    </w:p>
-    <w:p>
-      <w:r>
-        <w:t>-down-&gt; if "Feeding Success" then</w:t>
-      </w:r>
-    </w:p>
-    <w:p>
-      <w:r>
-        <w:t xml:space="preserve">   -down-&gt; [yes] "Display Happy Animal"</w:t>
-      </w:r>
-    </w:p>
-    <w:p>
-      <w:r>
-        <w:t xml:space="preserve">   "Display Happy Animal" -down-&gt; "Update Hunger Stat"</w:t>
-      </w:r>
-    </w:p>
-    <w:p>
-      <w:r>
-        <w:t xml:space="preserve">   "Update Hunger Stat" -down-&gt; "Home Page"</w:t>
-      </w:r>
-    </w:p>
-    <w:p>
-      <w:r>
-        <w:t xml:space="preserve">   "Home Page" -down-&gt; (*)</w:t>
-      </w:r>
-    </w:p>
-    <w:p>
-      <w:r>
-        <w:t xml:space="preserve">else </w:t>
-      </w:r>
-    </w:p>
-    <w:p>
-      <w:r>
-        <w:t xml:space="preserve">   -down-&gt; [no] "Cancel Feeding"</w:t>
-      </w:r>
-    </w:p>
-    <w:p>
-      <w:r>
-        <w:t xml:space="preserve">   "Cancel Feeding" -down-&gt; "Display Angry Animal"</w:t>
-      </w:r>
-    </w:p>
-    <w:p>
-      <w:r>
-        <w:t xml:space="preserve">   "Display Angry Animal" -down-&gt; "Update Stats"</w:t>
-      </w:r>
-    </w:p>
-    <w:p>
-      <w:r>
-        <w:t xml:space="preserve">   "Update Stats" -down-&gt; "Home Page"</w:t>
-      </w:r>
-    </w:p>
-    <w:p>
-      <w:r>
-        <w:t>endif</w:t>
-      </w:r>
-    </w:p>
-    <w:p>
-      <w:r>
-        <w:t>@enduml</w:t>
+        <w:drawing>
+          <wp:inline distT="0" distB="0" distL="0" distR="0" wp14:anchorId="5500D83D" wp14:editId="1C748FB4">
+            <wp:extent cx="2560542" cy="6835732"/>
+            <wp:effectExtent l="0" t="0" r="0" b="3810"/>
+            <wp:docPr id="7" name="Picture 7"/>
+            <wp:cNvGraphicFramePr>
+              <a:graphicFrameLocks xmlns:a="http://schemas.openxmlformats.org/drawingml/2006/main" noChangeAspect="1"/>
+            </wp:cNvGraphicFramePr>
+            <a:graphic xmlns:a="http://schemas.openxmlformats.org/drawingml/2006/main">
+              <a:graphicData uri="http://schemas.openxmlformats.org/drawingml/2006/picture">
+                <pic:pic xmlns:pic="http://schemas.openxmlformats.org/drawingml/2006/picture">
+                  <pic:nvPicPr>
+                    <pic:cNvPr id="1" name=""/>
+                    <pic:cNvPicPr/>
+                  </pic:nvPicPr>
+                  <pic:blipFill>
+                    <a:blip r:embed="rId10"/>
+                    <a:stretch>
+                      <a:fillRect/>
+                    </a:stretch>
+                  </pic:blipFill>
+                  <pic:spPr>
+                    <a:xfrm>
+                      <a:off x="0" y="0"/>
+                      <a:ext cx="2560542" cy="6835732"/>
+                    </a:xfrm>
+                    <a:prstGeom prst="rect">
+                      <a:avLst/>
+                    </a:prstGeom>
+                  </pic:spPr>
+                </pic:pic>
+              </a:graphicData>
+            </a:graphic>
+          </wp:inline>
+        </w:drawing>
       </w:r>
     </w:p>
     <w:sectPr>

</xml_diff>

<commit_message>
Added activity diagrams to Milestone 2 doc and edited activity diagrams doc
</commit_message>
<xml_diff>
--- a/Activity Diagrams PlantUML.docx
+++ b/Activity Diagrams PlantUML.docx
@@ -162,292 +162,15 @@
         </w:rPr>
       </w:pPr>
       <w:r>
+        <w:rPr>
+          <w:noProof/>
+        </w:rPr>
         <w:lastRenderedPageBreak/>
         <w:drawing>
           <wp:inline distT="0" distB="0" distL="0" distR="0" wp14:anchorId="55C00A13" wp14:editId="434F5019">
             <wp:extent cx="2636748" cy="6896698"/>
             <wp:effectExtent l="0" t="0" r="0" b="0"/>
             <wp:docPr id="1" name="Picture 1"/>
-            <wp:cNvGraphicFramePr>
-              <a:graphicFrameLocks xmlns:a="http://schemas.openxmlformats.org/drawingml/2006/main" noChangeAspect="1"/>
-            </wp:cNvGraphicFramePr>
-            <a:graphic xmlns:a="http://schemas.openxmlformats.org/drawingml/2006/main">
-              <a:graphicData uri="http://schemas.openxmlformats.org/drawingml/2006/picture">
-                <pic:pic xmlns:pic="http://schemas.openxmlformats.org/drawingml/2006/picture">
-                  <pic:nvPicPr>
-                    <pic:cNvPr id="1" name=""/>
-                    <pic:cNvPicPr/>
-                  </pic:nvPicPr>
-                  <pic:blipFill>
-                    <a:blip r:embed="rId4"/>
-                    <a:stretch>
-                      <a:fillRect/>
-                    </a:stretch>
-                  </pic:blipFill>
-                  <pic:spPr>
-                    <a:xfrm>
-                      <a:off x="0" y="0"/>
-                      <a:ext cx="2636748" cy="6896698"/>
-                    </a:xfrm>
-                    <a:prstGeom prst="rect">
-                      <a:avLst/>
-                    </a:prstGeom>
-                  </pic:spPr>
-                </pic:pic>
-              </a:graphicData>
-            </a:graphic>
-          </wp:inline>
-        </w:drawing>
-      </w:r>
-    </w:p>
-    <w:p>
-      <w:pPr>
-        <w:rPr>
-          <w:b/>
-          <w:bCs/>
-          <w:sz w:val="32"/>
-          <w:szCs w:val="32"/>
-        </w:rPr>
-      </w:pPr>
-    </w:p>
-    <w:p>
-      <w:pPr>
-        <w:rPr>
-          <w:b/>
-          <w:bCs/>
-          <w:sz w:val="32"/>
-          <w:szCs w:val="32"/>
-        </w:rPr>
-      </w:pPr>
-    </w:p>
-    <w:p>
-      <w:pPr>
-        <w:rPr>
-          <w:b/>
-          <w:bCs/>
-          <w:sz w:val="32"/>
-          <w:szCs w:val="32"/>
-        </w:rPr>
-      </w:pPr>
-    </w:p>
-    <w:p>
-      <w:pPr>
-        <w:rPr>
-          <w:b/>
-          <w:bCs/>
-          <w:sz w:val="32"/>
-          <w:szCs w:val="32"/>
-        </w:rPr>
-      </w:pPr>
-      <w:r>
-        <w:rPr>
-          <w:b/>
-          <w:bCs/>
-          <w:sz w:val="32"/>
-          <w:szCs w:val="32"/>
-        </w:rPr>
-        <w:lastRenderedPageBreak/>
-        <w:t>Log in</w:t>
-      </w:r>
-    </w:p>
-    <w:p>
-      <w:r>
-        <w:t>@startuml</w:t>
-      </w:r>
-    </w:p>
-    <w:p>
-      <w:r>
-        <w:t>(*) -down-&gt; "Log in"</w:t>
-      </w:r>
-    </w:p>
-    <w:p>
-      <w:r>
-        <w:t>"Log in" -down-&gt; "Enter Email"</w:t>
-      </w:r>
-    </w:p>
-    <w:p>
-      <w:r>
-        <w:t>-right-&gt; if "Validate Email" then</w:t>
-      </w:r>
-    </w:p>
-    <w:p>
-      <w:r>
-        <w:t xml:space="preserve">   -down-&gt; [valid email] "Enter Password"</w:t>
-      </w:r>
-    </w:p>
-    <w:p>
-      <w:r>
-        <w:t xml:space="preserve">   -down-&gt; if "Validate Password" then</w:t>
-      </w:r>
-    </w:p>
-    <w:p>
-      <w:r>
-        <w:t xml:space="preserve">      -down-&gt; [valid password] "Fetch User Information"</w:t>
-      </w:r>
-    </w:p>
-    <w:p>
-      <w:r>
-        <w:t xml:space="preserve">      "Fetch User Information" -down-&gt; "Home Page" </w:t>
-      </w:r>
-    </w:p>
-    <w:p>
-      <w:r>
-        <w:t xml:space="preserve">      "Home Page" -down-&gt; (*)</w:t>
-      </w:r>
-    </w:p>
-    <w:p>
-      <w:r>
-        <w:t xml:space="preserve">   else </w:t>
-      </w:r>
-    </w:p>
-    <w:p>
-      <w:r>
-        <w:t xml:space="preserve">      -right-&gt; [invalid password] if "Reset Password" then</w:t>
-      </w:r>
-    </w:p>
-    <w:p>
-      <w:r>
-        <w:t xml:space="preserve">         -right-&gt; [yes] "Send Reset Password Email"</w:t>
-      </w:r>
-    </w:p>
-    <w:p>
-      <w:r>
-        <w:t xml:space="preserve">         "Send Reset Password Email" -down-&gt; "Take Link"</w:t>
-      </w:r>
-    </w:p>
-    <w:p>
-      <w:r>
-        <w:t xml:space="preserve">         "Take Link" -down-&gt; "Enter New Password"</w:t>
-      </w:r>
-    </w:p>
-    <w:p>
-      <w:r>
-        <w:t xml:space="preserve">         if "Valid Password" then</w:t>
-      </w:r>
-    </w:p>
-    <w:p>
-      <w:r>
-        <w:t xml:space="preserve">            -down-&gt; [yes] "Confirm Password"</w:t>
-      </w:r>
-    </w:p>
-    <w:p>
-      <w:r>
-        <w:t xml:space="preserve">            if "Same Entry" then</w:t>
-      </w:r>
-    </w:p>
-    <w:p>
-      <w:r>
-        <w:t xml:space="preserve">               -down-&gt; [yes] "Change to New Password"</w:t>
-      </w:r>
-    </w:p>
-    <w:p>
-      <w:r>
-        <w:t xml:space="preserve">               "Change to New Password" -up-&gt; "Log in"</w:t>
-      </w:r>
-    </w:p>
-    <w:p>
-      <w:r>
-        <w:t xml:space="preserve">            else </w:t>
-      </w:r>
-    </w:p>
-    <w:p>
-      <w:r>
-        <w:t xml:space="preserve">               -up-&gt; [no] "Confirm Password"</w:t>
-      </w:r>
-    </w:p>
-    <w:p>
-      <w:r>
-        <w:t xml:space="preserve">            endif</w:t>
-      </w:r>
-    </w:p>
-    <w:p>
-      <w:r>
-        <w:t xml:space="preserve">         else </w:t>
-      </w:r>
-    </w:p>
-    <w:p>
-      <w:r>
-        <w:t xml:space="preserve">            -up-&gt; [no] "Enter Password"</w:t>
-      </w:r>
-    </w:p>
-    <w:p>
-      <w:r>
-        <w:t xml:space="preserve">         endif</w:t>
-      </w:r>
-    </w:p>
-    <w:p>
-      <w:r>
-        <w:t xml:space="preserve">      else </w:t>
-      </w:r>
-    </w:p>
-    <w:p>
-      <w:r>
-        <w:t xml:space="preserve">         -up-&gt; [no] "Enter Password" </w:t>
-      </w:r>
-    </w:p>
-    <w:p>
-      <w:r>
-        <w:lastRenderedPageBreak/>
-        <w:t xml:space="preserve">      endif</w:t>
-      </w:r>
-    </w:p>
-    <w:p>
-      <w:r>
-        <w:t xml:space="preserve">   endif</w:t>
-      </w:r>
-    </w:p>
-    <w:p>
-      <w:r>
-        <w:t xml:space="preserve">else </w:t>
-      </w:r>
-    </w:p>
-    <w:p>
-      <w:r>
-        <w:t xml:space="preserve">   [invalid email] if "New User" then</w:t>
-      </w:r>
-    </w:p>
-    <w:p>
-      <w:r>
-        <w:t xml:space="preserve">      -right-&gt; [yes] "Create Account"</w:t>
-      </w:r>
-    </w:p>
-    <w:p>
-      <w:r>
-        <w:t xml:space="preserve">      "Create Account" -right-&gt; (*)</w:t>
-      </w:r>
-    </w:p>
-    <w:p>
-      <w:r>
-        <w:t xml:space="preserve">   else </w:t>
-      </w:r>
-    </w:p>
-    <w:p>
-      <w:r>
-        <w:t xml:space="preserve">      -up-&gt; [no] "Enter Email"</w:t>
-      </w:r>
-    </w:p>
-    <w:p>
-      <w:r>
-        <w:t xml:space="preserve">   endif</w:t>
-      </w:r>
-    </w:p>
-    <w:p>
-      <w:r>
-        <w:t>endif</w:t>
-      </w:r>
-    </w:p>
-    <w:p>
-      <w:r>
-        <w:t>@enduml</w:t>
-      </w:r>
-    </w:p>
-    <w:p>
-      <w:r>
-        <w:drawing>
-          <wp:inline distT="0" distB="0" distL="0" distR="0" wp14:anchorId="0628CEAB" wp14:editId="683DD879">
-            <wp:extent cx="5943600" cy="4818380"/>
-            <wp:effectExtent l="0" t="0" r="0" b="1270"/>
-            <wp:docPr id="2" name="Picture 2"/>
             <wp:cNvGraphicFramePr>
               <a:graphicFrameLocks xmlns:a="http://schemas.openxmlformats.org/drawingml/2006/main" noChangeAspect="1"/>
             </wp:cNvGraphicFramePr>
@@ -467,7 +190,7 @@
                   <pic:spPr>
                     <a:xfrm>
                       <a:off x="0" y="0"/>
-                      <a:ext cx="5943600" cy="4818380"/>
+                      <a:ext cx="2636748" cy="6896698"/>
                     </a:xfrm>
                     <a:prstGeom prst="rect">
                       <a:avLst/>
@@ -481,15 +204,53 @@
       </w:r>
     </w:p>
     <w:p>
-      <w:r>
+      <w:pPr>
         <w:rPr>
           <w:b/>
           <w:bCs/>
           <w:sz w:val="32"/>
           <w:szCs w:val="32"/>
         </w:rPr>
+      </w:pPr>
+    </w:p>
+    <w:p>
+      <w:pPr>
+        <w:rPr>
+          <w:b/>
+          <w:bCs/>
+          <w:sz w:val="32"/>
+          <w:szCs w:val="32"/>
+        </w:rPr>
+      </w:pPr>
+    </w:p>
+    <w:p>
+      <w:pPr>
+        <w:rPr>
+          <w:b/>
+          <w:bCs/>
+          <w:sz w:val="32"/>
+          <w:szCs w:val="32"/>
+        </w:rPr>
+      </w:pPr>
+    </w:p>
+    <w:p>
+      <w:pPr>
+        <w:rPr>
+          <w:b/>
+          <w:bCs/>
+          <w:sz w:val="32"/>
+          <w:szCs w:val="32"/>
+        </w:rPr>
+      </w:pPr>
+      <w:r>
+        <w:rPr>
+          <w:b/>
+          <w:bCs/>
+          <w:sz w:val="32"/>
+          <w:szCs w:val="32"/>
+        </w:rPr>
         <w:lastRenderedPageBreak/>
-        <w:t>Create Animal</w:t>
+        <w:t>Log in</w:t>
       </w:r>
     </w:p>
     <w:p>
@@ -499,47 +260,183 @@
     </w:p>
     <w:p>
       <w:r>
-        <w:t>(*) -down-&gt; "Create Animal"</w:t>
-      </w:r>
-    </w:p>
-    <w:p>
-      <w:r>
-        <w:t>"Create Animal" -down-&gt; "Choose Animal"</w:t>
-      </w:r>
-    </w:p>
-    <w:p>
-      <w:r>
-        <w:t>"Choose Animal" -down-&gt; "Name Animal"</w:t>
-      </w:r>
-    </w:p>
-    <w:p>
-      <w:r>
-        <w:t>"Name Animal" -down-&gt; "Choose Traits"</w:t>
-      </w:r>
-    </w:p>
-    <w:p>
-      <w:r>
-        <w:t xml:space="preserve">"Choose Traits" -down-&gt; "Write Description" </w:t>
-      </w:r>
-    </w:p>
-    <w:p>
-      <w:r>
-        <w:t>"Write Description" -down-&gt; "Load Animal Into Database"</w:t>
-      </w:r>
-    </w:p>
-    <w:p>
-      <w:r>
-        <w:t>"Load Animal Into Database" -down-&gt; "Animal Loaded"</w:t>
-      </w:r>
-    </w:p>
-    <w:p>
-      <w:r>
-        <w:t>"Animal Loaded" -down-&gt; "Home Page"</w:t>
-      </w:r>
-    </w:p>
-    <w:p>
-      <w:r>
-        <w:t>"Home Page" -down-&gt; (*)</w:t>
+        <w:t>(*) -down-&gt; "Log in"</w:t>
+      </w:r>
+    </w:p>
+    <w:p>
+      <w:r>
+        <w:t>"Log in" -down-&gt; "Enter Email"</w:t>
+      </w:r>
+    </w:p>
+    <w:p>
+      <w:r>
+        <w:t>-right-&gt; if "Validate Email" then</w:t>
+      </w:r>
+    </w:p>
+    <w:p>
+      <w:r>
+        <w:t xml:space="preserve">   -down-&gt; [valid email] "Enter Password"</w:t>
+      </w:r>
+    </w:p>
+    <w:p>
+      <w:r>
+        <w:t xml:space="preserve">   -down-&gt; if "Validate Password" then</w:t>
+      </w:r>
+    </w:p>
+    <w:p>
+      <w:r>
+        <w:t xml:space="preserve">      -down-&gt; [valid password] "Fetch User Information"</w:t>
+      </w:r>
+    </w:p>
+    <w:p>
+      <w:r>
+        <w:t xml:space="preserve">      "Fetch User Information" -down-&gt; "Home Page" </w:t>
+      </w:r>
+    </w:p>
+    <w:p>
+      <w:r>
+        <w:t xml:space="preserve">      "Home Page" -down-&gt; (*)</w:t>
+      </w:r>
+    </w:p>
+    <w:p>
+      <w:r>
+        <w:t xml:space="preserve">   else </w:t>
+      </w:r>
+    </w:p>
+    <w:p>
+      <w:r>
+        <w:t xml:space="preserve">      -right-&gt; [invalid password] if "Reset Password" then</w:t>
+      </w:r>
+    </w:p>
+    <w:p>
+      <w:r>
+        <w:t xml:space="preserve">         -right-&gt; [yes] "Send Reset Password Email"</w:t>
+      </w:r>
+    </w:p>
+    <w:p>
+      <w:r>
+        <w:t xml:space="preserve">         "Send Reset Password Email" -down-&gt; "Take Link"</w:t>
+      </w:r>
+    </w:p>
+    <w:p>
+      <w:r>
+        <w:t xml:space="preserve">         "Take Link" -down-&gt; "Enter New Password"</w:t>
+      </w:r>
+    </w:p>
+    <w:p>
+      <w:r>
+        <w:t xml:space="preserve">         if "Valid Password" then</w:t>
+      </w:r>
+    </w:p>
+    <w:p>
+      <w:r>
+        <w:t xml:space="preserve">            -down-&gt; [yes] "Confirm Password"</w:t>
+      </w:r>
+    </w:p>
+    <w:p>
+      <w:r>
+        <w:t xml:space="preserve">            if "Same Entry" then</w:t>
+      </w:r>
+    </w:p>
+    <w:p>
+      <w:r>
+        <w:t xml:space="preserve">               -down-&gt; [yes] "Change to New Password"</w:t>
+      </w:r>
+    </w:p>
+    <w:p>
+      <w:r>
+        <w:t xml:space="preserve">               "Change to New Password" -up-&gt; "Log in"</w:t>
+      </w:r>
+    </w:p>
+    <w:p>
+      <w:r>
+        <w:t xml:space="preserve">            else </w:t>
+      </w:r>
+    </w:p>
+    <w:p>
+      <w:r>
+        <w:t xml:space="preserve">               -up-&gt; [no] "Confirm Password"</w:t>
+      </w:r>
+    </w:p>
+    <w:p>
+      <w:r>
+        <w:t xml:space="preserve">            endif</w:t>
+      </w:r>
+    </w:p>
+    <w:p>
+      <w:r>
+        <w:t xml:space="preserve">         else </w:t>
+      </w:r>
+    </w:p>
+    <w:p>
+      <w:r>
+        <w:t xml:space="preserve">            -up-&gt; [no] "Enter Password"</w:t>
+      </w:r>
+    </w:p>
+    <w:p>
+      <w:r>
+        <w:t xml:space="preserve">         endif</w:t>
+      </w:r>
+    </w:p>
+    <w:p>
+      <w:r>
+        <w:t xml:space="preserve">      else </w:t>
+      </w:r>
+    </w:p>
+    <w:p>
+      <w:r>
+        <w:t xml:space="preserve">         -up-&gt; [no] "Enter Password" </w:t>
+      </w:r>
+    </w:p>
+    <w:p>
+      <w:r>
+        <w:lastRenderedPageBreak/>
+        <w:t xml:space="preserve">      endif</w:t>
+      </w:r>
+    </w:p>
+    <w:p>
+      <w:r>
+        <w:t xml:space="preserve">   endif</w:t>
+      </w:r>
+    </w:p>
+    <w:p>
+      <w:r>
+        <w:t xml:space="preserve">else </w:t>
+      </w:r>
+    </w:p>
+    <w:p>
+      <w:r>
+        <w:t xml:space="preserve">   [invalid email] if "New User" then</w:t>
+      </w:r>
+    </w:p>
+    <w:p>
+      <w:r>
+        <w:t xml:space="preserve">      -right-&gt; [yes] "Create Account"</w:t>
+      </w:r>
+    </w:p>
+    <w:p>
+      <w:r>
+        <w:t xml:space="preserve">      "Create Account" -right-&gt; (*)</w:t>
+      </w:r>
+    </w:p>
+    <w:p>
+      <w:r>
+        <w:t xml:space="preserve">   else </w:t>
+      </w:r>
+    </w:p>
+    <w:p>
+      <w:r>
+        <w:t xml:space="preserve">      -up-&gt; [no] "Enter Email"</w:t>
+      </w:r>
+    </w:p>
+    <w:p>
+      <w:r>
+        <w:t xml:space="preserve">   endif</w:t>
+      </w:r>
+    </w:p>
+    <w:p>
+      <w:r>
+        <w:t>endif</w:t>
       </w:r>
     </w:p>
     <w:p>
@@ -549,12 +446,14 @@
     </w:p>
     <w:p>
       <w:r>
-        <w:lastRenderedPageBreak/>
+        <w:rPr>
+          <w:noProof/>
+        </w:rPr>
         <w:drawing>
-          <wp:inline distT="0" distB="0" distL="0" distR="0" wp14:anchorId="0D6FF384" wp14:editId="1ADDC295">
-            <wp:extent cx="1874682" cy="6500423"/>
-            <wp:effectExtent l="0" t="0" r="0" b="0"/>
-            <wp:docPr id="3" name="Picture 3"/>
+          <wp:inline distT="0" distB="0" distL="0" distR="0" wp14:anchorId="0628CEAB" wp14:editId="0C0E840A">
+            <wp:extent cx="3329940" cy="4574540"/>
+            <wp:effectExtent l="0" t="0" r="3810" b="0"/>
+            <wp:docPr id="2" name="Picture 2"/>
             <wp:cNvGraphicFramePr>
               <a:graphicFrameLocks xmlns:a="http://schemas.openxmlformats.org/drawingml/2006/main" noChangeAspect="1"/>
             </wp:cNvGraphicFramePr>
@@ -565,20 +464,27 @@
                     <pic:cNvPr id="1" name=""/>
                     <pic:cNvPicPr/>
                   </pic:nvPicPr>
-                  <pic:blipFill>
+                  <pic:blipFill rotWithShape="1">
                     <a:blip r:embed="rId6"/>
-                    <a:stretch>
-                      <a:fillRect/>
-                    </a:stretch>
+                    <a:srcRect l="-1" t="5060" r="43975"/>
+                    <a:stretch/>
                   </pic:blipFill>
-                  <pic:spPr>
+                  <pic:spPr bwMode="auto">
                     <a:xfrm>
                       <a:off x="0" y="0"/>
-                      <a:ext cx="1874682" cy="6500423"/>
+                      <a:ext cx="3329940" cy="4574540"/>
                     </a:xfrm>
                     <a:prstGeom prst="rect">
                       <a:avLst/>
                     </a:prstGeom>
+                    <a:ln>
+                      <a:noFill/>
+                    </a:ln>
+                    <a:extLst>
+                      <a:ext uri="{53640926-AAD7-44D8-BBD7-CCE9431645EC}">
+                        <a14:shadowObscured xmlns:a14="http://schemas.microsoft.com/office/drawing/2010/main"/>
+                      </a:ext>
+                    </a:extLst>
                   </pic:spPr>
                 </pic:pic>
               </a:graphicData>
@@ -587,85 +493,56 @@
         </w:drawing>
       </w:r>
     </w:p>
-    <w:p/>
-    <w:p/>
-    <w:p/>
-    <w:p/>
-    <w:p/>
-    <w:p/>
-    <w:p>
-      <w:pPr>
+    <w:p>
+      <w:r>
         <w:rPr>
           <w:b/>
           <w:bCs/>
           <w:sz w:val="32"/>
           <w:szCs w:val="32"/>
         </w:rPr>
-      </w:pPr>
-      <w:r>
-        <w:rPr>
-          <w:b/>
-          <w:bCs/>
-          <w:sz w:val="32"/>
-          <w:szCs w:val="32"/>
-        </w:rPr>
+        <w:t>Create Animal</w:t>
+      </w:r>
+    </w:p>
+    <w:p>
+      <w:r>
         <w:lastRenderedPageBreak/>
-        <w:t>Share Animal</w:t>
-      </w:r>
-    </w:p>
-    <w:p>
-      <w:r>
         <w:t>@startuml</w:t>
       </w:r>
     </w:p>
     <w:p>
       <w:r>
-        <w:t>(*) -down-&gt; "Share Animal"</w:t>
-      </w:r>
-    </w:p>
-    <w:p>
-      <w:r>
-        <w:t>"Share Animal" -down-&gt; "Choose Animal"</w:t>
-      </w:r>
-    </w:p>
-    <w:p>
-      <w:r>
-        <w:t>"Choose Animal" -down-&gt; "Choose Friend"</w:t>
-      </w:r>
-    </w:p>
-    <w:p>
-      <w:r>
-        <w:t>"Choose Friend" -down-&gt; "Attach Message"</w:t>
-      </w:r>
-    </w:p>
-    <w:p>
-      <w:r>
-        <w:t>"Attach Message" -down-&gt; "Confirm Information"</w:t>
-      </w:r>
-    </w:p>
-    <w:p>
-      <w:r>
-        <w:t>if "Confirm" then</w:t>
-      </w:r>
-    </w:p>
-    <w:p>
-      <w:r>
-        <w:t xml:space="preserve">   -down-&gt; [yes] "Upload Animal to Friend"</w:t>
-      </w:r>
-    </w:p>
-    <w:p>
-      <w:r>
-        <w:t xml:space="preserve">   "Upload Animal to Friend" -down-&gt; "Send Notification to Friend"</w:t>
-      </w:r>
-    </w:p>
-    <w:p>
-      <w:r>
-        <w:t xml:space="preserve">   "Send Notification to Friend" -down-&gt; "Home Page"</w:t>
-      </w:r>
-    </w:p>
-    <w:p>
-      <w:r>
-        <w:t xml:space="preserve">   "Home Page" -down-&gt; (*)</w:t>
+        <w:t>(*) -down-&gt; "Create Animal"</w:t>
+      </w:r>
+    </w:p>
+    <w:p>
+      <w:r>
+        <w:t>"Create Animal" -down-&gt; "Choose Animal"</w:t>
+      </w:r>
+    </w:p>
+    <w:p>
+      <w:r>
+        <w:t>"Choose Animal" -down-&gt; "Name Animal"</w:t>
+      </w:r>
+    </w:p>
+    <w:p>
+      <w:r>
+        <w:t>"Name Animal" -down-&gt; "Choose Traits"</w:t>
+      </w:r>
+    </w:p>
+    <w:p>
+      <w:r>
+        <w:t>"Choose Traits" -down-&gt; "Write Description"</w:t>
+      </w:r>
+    </w:p>
+    <w:p>
+      <w:r>
+        <w:t>if "Confirm Creation" then</w:t>
+      </w:r>
+    </w:p>
+    <w:p>
+      <w:r>
+        <w:t xml:space="preserve">   -down-&gt; [yes] "Load Animal Into Database"</w:t>
       </w:r>
     </w:p>
     <w:p>
@@ -675,22 +552,32 @@
     </w:p>
     <w:p>
       <w:r>
-        <w:t xml:space="preserve">   -down-&gt; [no] "Cancel Sharing"</w:t>
-      </w:r>
-    </w:p>
-    <w:p>
-      <w:r>
-        <w:t xml:space="preserve">   "Cancel Sharing" -down-&gt; "Home Page"</w:t>
-      </w:r>
-    </w:p>
-    <w:p>
-      <w:r>
-        <w:t xml:space="preserve">   "Home Page" -down-&gt; (*)</w:t>
+        <w:t xml:space="preserve">   -down-&gt; [no] "Cancel Creation"</w:t>
+      </w:r>
+    </w:p>
+    <w:p>
+      <w:r>
+        <w:t xml:space="preserve">   "Cancel Creation" -down-&gt; "Home Page"</w:t>
       </w:r>
     </w:p>
     <w:p>
       <w:r>
         <w:t>endif</w:t>
+      </w:r>
+    </w:p>
+    <w:p>
+      <w:r>
+        <w:t>"Load Animal Into Database" -down-&gt; "Animal Loaded"</w:t>
+      </w:r>
+    </w:p>
+    <w:p>
+      <w:r>
+        <w:t>"Animal Loaded" -down-&gt; "Home Page"</w:t>
+      </w:r>
+    </w:p>
+    <w:p>
+      <w:r>
+        <w:t>"Home Page" -down-&gt; (*)</w:t>
       </w:r>
     </w:p>
     <w:p>
@@ -702,10 +589,10 @@
       <w:r>
         <w:lastRenderedPageBreak/>
         <w:drawing>
-          <wp:inline distT="0" distB="0" distL="0" distR="0" wp14:anchorId="13E5E168" wp14:editId="75050FC5">
-            <wp:extent cx="2362405" cy="6866215"/>
-            <wp:effectExtent l="0" t="0" r="0" b="0"/>
-            <wp:docPr id="4" name="Picture 4"/>
+          <wp:inline distT="0" distB="0" distL="0" distR="0" wp14:anchorId="00BAE29B" wp14:editId="1C93F774">
+            <wp:extent cx="2377646" cy="6828112"/>
+            <wp:effectExtent l="0" t="0" r="3810" b="0"/>
+            <wp:docPr id="8" name="Picture 8"/>
             <wp:cNvGraphicFramePr>
               <a:graphicFrameLocks xmlns:a="http://schemas.openxmlformats.org/drawingml/2006/main" noChangeAspect="1"/>
             </wp:cNvGraphicFramePr>
@@ -725,7 +612,7 @@
                   <pic:spPr>
                     <a:xfrm>
                       <a:off x="0" y="0"/>
-                      <a:ext cx="2362405" cy="6866215"/>
+                      <a:ext cx="2377646" cy="6828112"/>
                     </a:xfrm>
                     <a:prstGeom prst="rect">
                       <a:avLst/>
@@ -759,7 +646,7 @@
           <w:szCs w:val="32"/>
         </w:rPr>
         <w:lastRenderedPageBreak/>
-        <w:t>View User Animal</w:t>
+        <w:t>Share Animal</w:t>
       </w:r>
     </w:p>
     <w:p>
@@ -769,32 +656,77 @@
     </w:p>
     <w:p>
       <w:r>
-        <w:t>(*) -down-&gt; "View User Animal"</w:t>
-      </w:r>
-    </w:p>
-    <w:p>
-      <w:r>
-        <w:t>"View User Animal" -down-&gt; "Fetch User Animal Names"</w:t>
-      </w:r>
-    </w:p>
-    <w:p>
-      <w:r>
-        <w:t>"Fetch User Animal Names" -down-&gt; "Choose Animal"</w:t>
-      </w:r>
-    </w:p>
-    <w:p>
-      <w:r>
-        <w:t>"Choose Animal" -down-&gt; "Fetch Chosen Animal Info"</w:t>
-      </w:r>
-    </w:p>
-    <w:p>
-      <w:r>
-        <w:t>"Fetch Chosen Animal Info" -down-&gt; "Display Animal Info"</w:t>
-      </w:r>
-    </w:p>
-    <w:p>
-      <w:r>
-        <w:t>"Display Animal Info" -down-&gt; (*)</w:t>
+        <w:t>(*) -down-&gt; "Share Animal"</w:t>
+      </w:r>
+    </w:p>
+    <w:p>
+      <w:r>
+        <w:t>"Share Animal" -down-&gt; "Choose Animal"</w:t>
+      </w:r>
+    </w:p>
+    <w:p>
+      <w:r>
+        <w:t>"Choose Animal" -down-&gt; "Choose Friend"</w:t>
+      </w:r>
+    </w:p>
+    <w:p>
+      <w:r>
+        <w:t>"Choose Friend" -down-&gt; "Attach Message"</w:t>
+      </w:r>
+    </w:p>
+    <w:p>
+      <w:r>
+        <w:t>"Attach Message" -down-&gt; "Confirm Information"</w:t>
+      </w:r>
+    </w:p>
+    <w:p>
+      <w:r>
+        <w:t>if "Confirm" then</w:t>
+      </w:r>
+    </w:p>
+    <w:p>
+      <w:r>
+        <w:t xml:space="preserve">   -down-&gt; [yes] "Upload Animal to Friend"</w:t>
+      </w:r>
+    </w:p>
+    <w:p>
+      <w:r>
+        <w:t xml:space="preserve">   "Upload Animal to Friend" -down-&gt; "Send Notification to Friend"</w:t>
+      </w:r>
+    </w:p>
+    <w:p>
+      <w:r>
+        <w:t xml:space="preserve">   "Send Notification to Friend" -down-&gt; "Home Page"</w:t>
+      </w:r>
+    </w:p>
+    <w:p>
+      <w:r>
+        <w:t xml:space="preserve">   "Home Page" -down-&gt; (*)</w:t>
+      </w:r>
+    </w:p>
+    <w:p>
+      <w:r>
+        <w:t xml:space="preserve">else </w:t>
+      </w:r>
+    </w:p>
+    <w:p>
+      <w:r>
+        <w:t xml:space="preserve">   -down-&gt; [no] "Cancel Sharing"</w:t>
+      </w:r>
+    </w:p>
+    <w:p>
+      <w:r>
+        <w:t xml:space="preserve">   "Cancel Sharing" -down-&gt; "Home Page"</w:t>
+      </w:r>
+    </w:p>
+    <w:p>
+      <w:r>
+        <w:t xml:space="preserve">   "Home Page" -down-&gt; (*)</w:t>
+      </w:r>
+    </w:p>
+    <w:p>
+      <w:r>
+        <w:t>endif</w:t>
       </w:r>
     </w:p>
     <w:p>
@@ -804,11 +736,15 @@
     </w:p>
     <w:p>
       <w:r>
+        <w:rPr>
+          <w:noProof/>
+        </w:rPr>
+        <w:lastRenderedPageBreak/>
         <w:drawing>
-          <wp:inline distT="0" distB="0" distL="0" distR="0" wp14:anchorId="786BEBCA" wp14:editId="5F41A359">
-            <wp:extent cx="1828958" cy="4389500"/>
+          <wp:inline distT="0" distB="0" distL="0" distR="0" wp14:anchorId="13E5E168" wp14:editId="75050FC5">
+            <wp:extent cx="2362405" cy="6866215"/>
             <wp:effectExtent l="0" t="0" r="0" b="0"/>
-            <wp:docPr id="5" name="Picture 5"/>
+            <wp:docPr id="4" name="Picture 4"/>
             <wp:cNvGraphicFramePr>
               <a:graphicFrameLocks xmlns:a="http://schemas.openxmlformats.org/drawingml/2006/main" noChangeAspect="1"/>
             </wp:cNvGraphicFramePr>
@@ -828,7 +764,7 @@
                   <pic:spPr>
                     <a:xfrm>
                       <a:off x="0" y="0"/>
-                      <a:ext cx="1828958" cy="4389500"/>
+                      <a:ext cx="2362405" cy="6866215"/>
                     </a:xfrm>
                     <a:prstGeom prst="rect">
                       <a:avLst/>
@@ -862,7 +798,7 @@
           <w:szCs w:val="32"/>
         </w:rPr>
         <w:lastRenderedPageBreak/>
-        <w:t>View All Shared Animals</w:t>
+        <w:t>View User Animal</w:t>
       </w:r>
     </w:p>
     <w:p>
@@ -872,22 +808,32 @@
     </w:p>
     <w:p>
       <w:r>
-        <w:t>(*) -down-&gt; "View All Shared Animals"</w:t>
-      </w:r>
-    </w:p>
-    <w:p>
-      <w:r>
-        <w:t>"View All Shared Animals" -down-&gt; "Fetch Shared Animals List"</w:t>
-      </w:r>
-    </w:p>
-    <w:p>
-      <w:r>
-        <w:t>"Fetch Shared Animals List" -down-&gt; "Display Shared Animals"</w:t>
-      </w:r>
-    </w:p>
-    <w:p>
-      <w:r>
-        <w:t>"Display Shared Animals" -down-&gt; (*)</w:t>
+        <w:t>(*) -down-&gt; "View User Animal"</w:t>
+      </w:r>
+    </w:p>
+    <w:p>
+      <w:r>
+        <w:t>"View User Animal" -down-&gt; "Fetch User Animal Names"</w:t>
+      </w:r>
+    </w:p>
+    <w:p>
+      <w:r>
+        <w:t>"Fetch User Animal Names" -down-&gt; "Choose Animal"</w:t>
+      </w:r>
+    </w:p>
+    <w:p>
+      <w:r>
+        <w:t>"Choose Animal" -down-&gt; "Fetch Chosen Animal Info"</w:t>
+      </w:r>
+    </w:p>
+    <w:p>
+      <w:r>
+        <w:t>"Fetch Chosen Animal Info" -down-&gt; "Display Animal Info"</w:t>
+      </w:r>
+    </w:p>
+    <w:p>
+      <w:r>
+        <w:t>"Display Animal Info" -down-&gt; (*)</w:t>
       </w:r>
     </w:p>
     <w:p>
@@ -895,14 +841,16 @@
         <w:t>@enduml</w:t>
       </w:r>
     </w:p>
-    <w:p/>
-    <w:p>
-      <w:r>
+    <w:p>
+      <w:r>
+        <w:rPr>
+          <w:noProof/>
+        </w:rPr>
         <w:drawing>
-          <wp:inline distT="0" distB="0" distL="0" distR="0" wp14:anchorId="2A73D241" wp14:editId="3855D3F7">
-            <wp:extent cx="1775614" cy="3010161"/>
+          <wp:inline distT="0" distB="0" distL="0" distR="0" wp14:anchorId="786BEBCA" wp14:editId="5F41A359">
+            <wp:extent cx="1828958" cy="4389500"/>
             <wp:effectExtent l="0" t="0" r="0" b="0"/>
-            <wp:docPr id="6" name="Picture 6"/>
+            <wp:docPr id="5" name="Picture 5"/>
             <wp:cNvGraphicFramePr>
               <a:graphicFrameLocks xmlns:a="http://schemas.openxmlformats.org/drawingml/2006/main" noChangeAspect="1"/>
             </wp:cNvGraphicFramePr>
@@ -922,7 +870,7 @@
                   <pic:spPr>
                     <a:xfrm>
                       <a:off x="0" y="0"/>
-                      <a:ext cx="1775614" cy="3010161"/>
+                      <a:ext cx="1828958" cy="4389500"/>
                     </a:xfrm>
                     <a:prstGeom prst="rect">
                       <a:avLst/>
@@ -939,11 +887,6 @@
     <w:p/>
     <w:p/>
     <w:p/>
-    <w:p/>
-    <w:p/>
-    <w:p/>
-    <w:p/>
-    <w:p/>
     <w:p>
       <w:pPr>
         <w:rPr>
@@ -961,7 +904,7 @@
           <w:szCs w:val="32"/>
         </w:rPr>
         <w:lastRenderedPageBreak/>
-        <w:t>Feed Animal</w:t>
+        <w:t>View All Shared Animals</w:t>
       </w:r>
     </w:p>
     <w:p>
@@ -971,77 +914,22 @@
     </w:p>
     <w:p>
       <w:r>
-        <w:t>(*) -down-&gt; "Feed Animal"</w:t>
-      </w:r>
-    </w:p>
-    <w:p>
-      <w:r>
-        <w:t xml:space="preserve">"Feed Animal" -down-&gt; "Select Food" </w:t>
-      </w:r>
-    </w:p>
-    <w:p>
-      <w:r>
-        <w:t>"Select Food" -down-&gt; "Confirm Food"</w:t>
-      </w:r>
-    </w:p>
-    <w:p>
-      <w:r>
-        <w:t>"Confirm Food" -down-&gt; "Attempt Feeding"</w:t>
-      </w:r>
-    </w:p>
-    <w:p>
-      <w:r>
-        <w:t>-down-&gt; if "Feeding Success" then</w:t>
-      </w:r>
-    </w:p>
-    <w:p>
-      <w:r>
-        <w:t xml:space="preserve">   -down-&gt; [yes] "Display Happy Animal"</w:t>
-      </w:r>
-    </w:p>
-    <w:p>
-      <w:r>
-        <w:t xml:space="preserve">   "Display Happy Animal" -down-&gt; "Update Hunger Stat"</w:t>
-      </w:r>
-    </w:p>
-    <w:p>
-      <w:r>
-        <w:t xml:space="preserve">   "Update Hunger Stat" -down-&gt; "Home Page"</w:t>
-      </w:r>
-    </w:p>
-    <w:p>
-      <w:r>
-        <w:t xml:space="preserve">   "Home Page" -down-&gt; (*)</w:t>
-      </w:r>
-    </w:p>
-    <w:p>
-      <w:r>
-        <w:t xml:space="preserve">else </w:t>
-      </w:r>
-    </w:p>
-    <w:p>
-      <w:r>
-        <w:t xml:space="preserve">   -down-&gt; [no] "Cancel Feeding"</w:t>
-      </w:r>
-    </w:p>
-    <w:p>
-      <w:r>
-        <w:t xml:space="preserve">   "Cancel Feeding" -down-&gt; "Display Angry Animal"</w:t>
-      </w:r>
-    </w:p>
-    <w:p>
-      <w:r>
-        <w:t xml:space="preserve">   "Display Angry Animal" -down-&gt; "Update Stats"</w:t>
-      </w:r>
-    </w:p>
-    <w:p>
-      <w:r>
-        <w:t xml:space="preserve">   "Update Stats" -down-&gt; "Home Page"</w:t>
-      </w:r>
-    </w:p>
-    <w:p>
-      <w:r>
-        <w:t>endif</w:t>
+        <w:t>(*) -down-&gt; "View All Shared Animals"</w:t>
+      </w:r>
+    </w:p>
+    <w:p>
+      <w:r>
+        <w:t>"View All Shared Animals" -down-&gt; "Fetch Shared Animals List"</w:t>
+      </w:r>
+    </w:p>
+    <w:p>
+      <w:r>
+        <w:t>"Fetch Shared Animals List" -down-&gt; "Display Shared Animals"</w:t>
+      </w:r>
+    </w:p>
+    <w:p>
+      <w:r>
+        <w:t>"Display Shared Animals" -down-&gt; (*)</w:t>
       </w:r>
     </w:p>
     <w:p>
@@ -1049,14 +937,17 @@
         <w:t>@enduml</w:t>
       </w:r>
     </w:p>
-    <w:p>
-      <w:r>
-        <w:lastRenderedPageBreak/>
+    <w:p/>
+    <w:p>
+      <w:r>
+        <w:rPr>
+          <w:noProof/>
+        </w:rPr>
         <w:drawing>
-          <wp:inline distT="0" distB="0" distL="0" distR="0" wp14:anchorId="5500D83D" wp14:editId="1C748FB4">
-            <wp:extent cx="2560542" cy="6835732"/>
-            <wp:effectExtent l="0" t="0" r="0" b="3810"/>
-            <wp:docPr id="7" name="Picture 7"/>
+          <wp:inline distT="0" distB="0" distL="0" distR="0" wp14:anchorId="2A73D241" wp14:editId="3855D3F7">
+            <wp:extent cx="1775614" cy="3010161"/>
+            <wp:effectExtent l="0" t="0" r="0" b="0"/>
+            <wp:docPr id="6" name="Picture 6"/>
             <wp:cNvGraphicFramePr>
               <a:graphicFrameLocks xmlns:a="http://schemas.openxmlformats.org/drawingml/2006/main" noChangeAspect="1"/>
             </wp:cNvGraphicFramePr>
@@ -1076,7 +967,268 @@
                   <pic:spPr>
                     <a:xfrm>
                       <a:off x="0" y="0"/>
+                      <a:ext cx="1775614" cy="3010161"/>
+                    </a:xfrm>
+                    <a:prstGeom prst="rect">
+                      <a:avLst/>
+                    </a:prstGeom>
+                  </pic:spPr>
+                </pic:pic>
+              </a:graphicData>
+            </a:graphic>
+          </wp:inline>
+        </w:drawing>
+      </w:r>
+    </w:p>
+    <w:p/>
+    <w:p/>
+    <w:p/>
+    <w:p/>
+    <w:p/>
+    <w:p/>
+    <w:p/>
+    <w:p/>
+    <w:p/>
+    <w:p>
+      <w:pPr>
+        <w:rPr>
+          <w:b/>
+          <w:bCs/>
+          <w:sz w:val="32"/>
+          <w:szCs w:val="32"/>
+        </w:rPr>
+      </w:pPr>
+      <w:r>
+        <w:rPr>
+          <w:b/>
+          <w:bCs/>
+          <w:sz w:val="32"/>
+          <w:szCs w:val="32"/>
+        </w:rPr>
+        <w:lastRenderedPageBreak/>
+        <w:t>Feed Animal</w:t>
+      </w:r>
+    </w:p>
+    <w:p>
+      <w:r>
+        <w:t>@startuml</w:t>
+      </w:r>
+    </w:p>
+    <w:p>
+      <w:r>
+        <w:t>(*) -down-&gt; "Feed Animal"</w:t>
+      </w:r>
+    </w:p>
+    <w:p>
+      <w:r>
+        <w:t xml:space="preserve">"Feed Animal" -down-&gt; "Select Food" </w:t>
+      </w:r>
+    </w:p>
+    <w:p>
+      <w:r>
+        <w:t>"Select Food" -down-&gt; "Confirm Food"</w:t>
+      </w:r>
+    </w:p>
+    <w:p>
+      <w:r>
+        <w:t>"Confirm Food" -down-&gt; "Attempt Feeding"</w:t>
+      </w:r>
+    </w:p>
+    <w:p>
+      <w:r>
+        <w:t>-down-&gt; if "Feeding Success" then</w:t>
+      </w:r>
+    </w:p>
+    <w:p>
+      <w:r>
+        <w:t xml:space="preserve">   -down-&gt; [yes] "Display Happy Animal"</w:t>
+      </w:r>
+    </w:p>
+    <w:p>
+      <w:r>
+        <w:t xml:space="preserve">   "Display Happy Animal" -down-&gt; "Update Hunger Stat"</w:t>
+      </w:r>
+    </w:p>
+    <w:p>
+      <w:r>
+        <w:t xml:space="preserve">   "Update Hunger Stat" -down-&gt; "Home Page"</w:t>
+      </w:r>
+    </w:p>
+    <w:p>
+      <w:r>
+        <w:t xml:space="preserve">   "Home Page" -down-&gt; (*)</w:t>
+      </w:r>
+    </w:p>
+    <w:p>
+      <w:r>
+        <w:t xml:space="preserve">else </w:t>
+      </w:r>
+    </w:p>
+    <w:p>
+      <w:r>
+        <w:t xml:space="preserve">   -down-&gt; [no] "Cancel Feeding"</w:t>
+      </w:r>
+    </w:p>
+    <w:p>
+      <w:r>
+        <w:t xml:space="preserve">   "Cancel Feeding" -down-&gt; "Display Angry Animal"</w:t>
+      </w:r>
+    </w:p>
+    <w:p>
+      <w:r>
+        <w:t xml:space="preserve">   "Display Angry Animal" -down-&gt; "Update Stats"</w:t>
+      </w:r>
+    </w:p>
+    <w:p>
+      <w:r>
+        <w:t xml:space="preserve">   "Update Stats" -down-&gt; "Home Page"</w:t>
+      </w:r>
+    </w:p>
+    <w:p>
+      <w:r>
+        <w:t>endif</w:t>
+      </w:r>
+    </w:p>
+    <w:p>
+      <w:r>
+        <w:t>@enduml</w:t>
+      </w:r>
+    </w:p>
+    <w:p>
+      <w:r>
+        <w:rPr>
+          <w:noProof/>
+        </w:rPr>
+        <w:lastRenderedPageBreak/>
+        <w:drawing>
+          <wp:inline distT="0" distB="0" distL="0" distR="0" wp14:anchorId="5500D83D" wp14:editId="1C748FB4">
+            <wp:extent cx="2560542" cy="6835732"/>
+            <wp:effectExtent l="0" t="0" r="0" b="3810"/>
+            <wp:docPr id="7" name="Picture 7"/>
+            <wp:cNvGraphicFramePr>
+              <a:graphicFrameLocks xmlns:a="http://schemas.openxmlformats.org/drawingml/2006/main" noChangeAspect="1"/>
+            </wp:cNvGraphicFramePr>
+            <a:graphic xmlns:a="http://schemas.openxmlformats.org/drawingml/2006/main">
+              <a:graphicData uri="http://schemas.openxmlformats.org/drawingml/2006/picture">
+                <pic:pic xmlns:pic="http://schemas.openxmlformats.org/drawingml/2006/picture">
+                  <pic:nvPicPr>
+                    <pic:cNvPr id="1" name=""/>
+                    <pic:cNvPicPr/>
+                  </pic:nvPicPr>
+                  <pic:blipFill>
+                    <a:blip r:embed="rId11"/>
+                    <a:stretch>
+                      <a:fillRect/>
+                    </a:stretch>
+                  </pic:blipFill>
+                  <pic:spPr>
+                    <a:xfrm>
+                      <a:off x="0" y="0"/>
                       <a:ext cx="2560542" cy="6835732"/>
+                    </a:xfrm>
+                    <a:prstGeom prst="rect">
+                      <a:avLst/>
+                    </a:prstGeom>
+                  </pic:spPr>
+                </pic:pic>
+              </a:graphicData>
+            </a:graphic>
+          </wp:inline>
+        </w:drawing>
+      </w:r>
+    </w:p>
+    <w:p/>
+    <w:p/>
+    <w:p/>
+    <w:p/>
+    <w:p>
+      <w:r>
+        <w:lastRenderedPageBreak/>
+        <w:t>@startuml</w:t>
+      </w:r>
+    </w:p>
+    <w:p>
+      <w:r>
+        <w:t>(*) -down-&gt; "Add a Friend"</w:t>
+      </w:r>
+    </w:p>
+    <w:p>
+      <w:r>
+        <w:t>"Add a Friend" -down-&gt; "Enter Email"</w:t>
+      </w:r>
+    </w:p>
+    <w:p>
+      <w:r>
+        <w:t xml:space="preserve">if "Existing User" then </w:t>
+      </w:r>
+    </w:p>
+    <w:p>
+      <w:r>
+        <w:t xml:space="preserve">   -down-&gt; [yes] "Send Friend Request"</w:t>
+      </w:r>
+    </w:p>
+    <w:p>
+      <w:r>
+        <w:t xml:space="preserve">   "Send Friend Request" -down-&gt; "Home Page" </w:t>
+      </w:r>
+    </w:p>
+    <w:p>
+      <w:r>
+        <w:t xml:space="preserve">   "Home Page" -down-&gt; (*)</w:t>
+      </w:r>
+    </w:p>
+    <w:p>
+      <w:r>
+        <w:t>else</w:t>
+      </w:r>
+    </w:p>
+    <w:p>
+      <w:r>
+        <w:t xml:space="preserve">   -down-&gt; [no] "Cancel Adding Friend" </w:t>
+      </w:r>
+    </w:p>
+    <w:p>
+      <w:r>
+        <w:t xml:space="preserve">   "Cancel Adding Friend" -down-&gt; "Home Page"</w:t>
+      </w:r>
+    </w:p>
+    <w:p>
+      <w:r>
+        <w:t>endif</w:t>
+      </w:r>
+    </w:p>
+    <w:p>
+      <w:r>
+        <w:t>@enduml</w:t>
+      </w:r>
+    </w:p>
+    <w:p>
+      <w:r>
+        <w:drawing>
+          <wp:inline distT="0" distB="0" distL="0" distR="0" wp14:anchorId="292D6DED" wp14:editId="4EDED31F">
+            <wp:extent cx="3139712" cy="4465707"/>
+            <wp:effectExtent l="0" t="0" r="3810" b="0"/>
+            <wp:docPr id="10" name="Picture 10"/>
+            <wp:cNvGraphicFramePr>
+              <a:graphicFrameLocks xmlns:a="http://schemas.openxmlformats.org/drawingml/2006/main" noChangeAspect="1"/>
+            </wp:cNvGraphicFramePr>
+            <a:graphic xmlns:a="http://schemas.openxmlformats.org/drawingml/2006/main">
+              <a:graphicData uri="http://schemas.openxmlformats.org/drawingml/2006/picture">
+                <pic:pic xmlns:pic="http://schemas.openxmlformats.org/drawingml/2006/picture">
+                  <pic:nvPicPr>
+                    <pic:cNvPr id="1" name=""/>
+                    <pic:cNvPicPr/>
+                  </pic:nvPicPr>
+                  <pic:blipFill>
+                    <a:blip r:embed="rId12"/>
+                    <a:stretch>
+                      <a:fillRect/>
+                    </a:stretch>
+                  </pic:blipFill>
+                  <pic:spPr>
+                    <a:xfrm>
+                      <a:off x="0" y="0"/>
+                      <a:ext cx="3139712" cy="4465707"/>
                     </a:xfrm>
                     <a:prstGeom prst="rect">
                       <a:avLst/>
@@ -1821,4 +1973,16 @@
     </a:ext>
   </a:extLst>
 </a:theme>
+</file>
+
+<file path=customXml/item1.xml><?xml version="1.0" encoding="utf-8"?>
+<b:Sources xmlns:b="http://schemas.openxmlformats.org/officeDocument/2006/bibliography" xmlns="http://schemas.openxmlformats.org/officeDocument/2006/bibliography" SelectedStyle="\APASixthEditionOfficeOnline.xsl" StyleName="APA" Version="6"/>
+</file>
+
+<file path=customXml/itemProps1.xml><?xml version="1.0" encoding="utf-8"?>
+<ds:datastoreItem xmlns:ds="http://schemas.openxmlformats.org/officeDocument/2006/customXml" ds:itemID="{69673CC8-9FE6-4A94-B161-04BBC98D7E86}">
+  <ds:schemaRefs>
+    <ds:schemaRef ds:uri="http://schemas.openxmlformats.org/officeDocument/2006/bibliography"/>
+  </ds:schemaRefs>
+</ds:datastoreItem>
 </file>
</xml_diff>